<commit_message>
Finished test of Panel's rounded edges.
</commit_message>
<xml_diff>
--- a/Rubik's Cube Documentation.docx
+++ b/Rubik's Cube Documentation.docx
@@ -1,6 +1,6 @@
 
 <file path=word/document.xml><?xml version="1.0" encoding="utf-8"?>
-<w:document xmlns:wpc="http://schemas.microsoft.com/office/word/2010/wordprocessingCanvas" xmlns:mc="http://schemas.openxmlformats.org/markup-compatibility/2006" xmlns:o="urn:schemas-microsoft-com:office:office" xmlns:r="http://schemas.openxmlformats.org/officeDocument/2006/relationships" xmlns:m="http://schemas.openxmlformats.org/officeDocument/2006/math" xmlns:v="urn:schemas-microsoft-com:vml" xmlns:wp14="http://schemas.microsoft.com/office/word/2010/wordprocessingDrawing" xmlns:wp="http://schemas.openxmlformats.org/drawingml/2006/wordprocessingDrawing" xmlns:w10="urn:schemas-microsoft-com:office:word" xmlns:w="http://schemas.openxmlformats.org/wordprocessingml/2006/main" xmlns:w14="http://schemas.microsoft.com/office/word/2010/wordml" xmlns:wpg="http://schemas.microsoft.com/office/word/2010/wordprocessingGroup" xmlns:wpi="http://schemas.microsoft.com/office/word/2010/wordprocessingInk" xmlns:wne="http://schemas.microsoft.com/office/word/2006/wordml" xmlns:wps="http://schemas.microsoft.com/office/word/2010/wordprocessingShape" mc:Ignorable="w14 wp14">
+<w:document xmlns:wpc="http://schemas.microsoft.com/office/word/2010/wordprocessingCanvas" xmlns:cx="http://schemas.microsoft.com/office/drawing/2014/chartex" xmlns:cx1="http://schemas.microsoft.com/office/drawing/2015/9/8/chartex" xmlns:cx2="http://schemas.microsoft.com/office/drawing/2015/10/21/chartex" xmlns:cx3="http://schemas.microsoft.com/office/drawing/2016/5/9/chartex" xmlns:cx4="http://schemas.microsoft.com/office/drawing/2016/5/10/chartex" xmlns:cx5="http://schemas.microsoft.com/office/drawing/2016/5/11/chartex" xmlns:cx6="http://schemas.microsoft.com/office/drawing/2016/5/12/chartex" xmlns:cx7="http://schemas.microsoft.com/office/drawing/2016/5/13/chartex" xmlns:cx8="http://schemas.microsoft.com/office/drawing/2016/5/14/chartex" xmlns:mc="http://schemas.openxmlformats.org/markup-compatibility/2006" xmlns:aink="http://schemas.microsoft.com/office/drawing/2016/ink" xmlns:am3d="http://schemas.microsoft.com/office/drawing/2017/model3d" xmlns:o="urn:schemas-microsoft-com:office:office" xmlns:r="http://schemas.openxmlformats.org/officeDocument/2006/relationships" xmlns:m="http://schemas.openxmlformats.org/officeDocument/2006/math" xmlns:v="urn:schemas-microsoft-com:vml" xmlns:wp14="http://schemas.microsoft.com/office/word/2010/wordprocessingDrawing" xmlns:wp="http://schemas.openxmlformats.org/drawingml/2006/wordprocessingDrawing" xmlns:w10="urn:schemas-microsoft-com:office:word" xmlns:w="http://schemas.openxmlformats.org/wordprocessingml/2006/main" xmlns:w14="http://schemas.microsoft.com/office/word/2010/wordml" xmlns:w15="http://schemas.microsoft.com/office/word/2012/wordml" xmlns:w16cid="http://schemas.microsoft.com/office/word/2016/wordml/cid" xmlns:w16se="http://schemas.microsoft.com/office/word/2015/wordml/symex" xmlns:wpg="http://schemas.microsoft.com/office/word/2010/wordprocessingGroup" xmlns:wpi="http://schemas.microsoft.com/office/word/2010/wordprocessingInk" xmlns:wne="http://schemas.microsoft.com/office/word/2006/wordml" xmlns:wps="http://schemas.microsoft.com/office/word/2010/wordprocessingShape" mc:Ignorable="w14 w15 w16se w16cid wp14">
   <w:body>
     <w:p>
       <w:pPr>
@@ -731,7 +731,6 @@
               </w:rPr>
             </w:pPr>
             <w:proofErr w:type="spellStart"/>
-            <w:proofErr w:type="gramStart"/>
             <w:r>
               <w:rPr>
                 <w:color w:val="000000"/>
@@ -741,7 +740,6 @@
               <w:t>hsl</w:t>
             </w:r>
             <w:proofErr w:type="spellEnd"/>
-            <w:proofErr w:type="gramEnd"/>
             <w:r>
               <w:rPr>
                 <w:color w:val="000000"/>
@@ -882,7 +880,6 @@
               </w:rPr>
             </w:pPr>
             <w:proofErr w:type="spellStart"/>
-            <w:proofErr w:type="gramStart"/>
             <w:r>
               <w:rPr>
                 <w:color w:val="000000"/>
@@ -892,7 +889,6 @@
               <w:t>hsl</w:t>
             </w:r>
             <w:proofErr w:type="spellEnd"/>
-            <w:proofErr w:type="gramEnd"/>
             <w:r>
               <w:rPr>
                 <w:color w:val="000000"/>
@@ -1033,7 +1029,6 @@
               </w:rPr>
             </w:pPr>
             <w:proofErr w:type="spellStart"/>
-            <w:proofErr w:type="gramStart"/>
             <w:r>
               <w:rPr>
                 <w:color w:val="000000"/>
@@ -1043,7 +1038,6 @@
               <w:t>hsl</w:t>
             </w:r>
             <w:proofErr w:type="spellEnd"/>
-            <w:proofErr w:type="gramEnd"/>
             <w:r>
               <w:rPr>
                 <w:color w:val="000000"/>
@@ -1093,7 +1087,7 @@
                     <pic:cNvPicPr/>
                   </pic:nvPicPr>
                   <pic:blipFill>
-                    <a:blip r:embed="rId6">
+                    <a:blip r:embed="rId5">
                       <a:extLst>
                         <a:ext uri="{28A0092B-C50C-407E-A947-70E740481C1C}">
                           <a14:useLocalDpi xmlns:a14="http://schemas.microsoft.com/office/drawing/2010/main" val="0"/>
@@ -1131,7 +1125,15 @@
     </w:p>
     <w:p>
       <w:r>
-        <w:t>A cube rotation should always affect a row of 3 cubies.</w:t>
+        <w:t>A cube rotation should always affect a row</w:t>
+      </w:r>
+      <w:r>
+        <w:t xml:space="preserve"> of 9</w:t>
+      </w:r>
+      <w:bookmarkStart w:id="0" w:name="_GoBack"/>
+      <w:bookmarkEnd w:id="0"/>
+      <w:r>
+        <w:t xml:space="preserve"> cubies.</w:t>
       </w:r>
     </w:p>
     <w:p>
@@ -1223,19 +1225,9 @@
     </w:p>
     <w:p/>
     <w:p>
-      <w:proofErr w:type="gramStart"/>
-      <w:r>
-        <w:t>Then maybe directional arrows to rotate the whole cube.</w:t>
-      </w:r>
-      <w:proofErr w:type="gramEnd"/>
-      <w:r>
-        <w:t xml:space="preserve"> </w:t>
-      </w:r>
-      <w:proofErr w:type="gramStart"/>
-      <w:r>
-        <w:t>Some other controls for zooming in and out.</w:t>
-      </w:r>
-      <w:proofErr w:type="gramEnd"/>
+      <w:r>
+        <w:t>Then maybe directional arrows to rotate the whole cube. Some other controls for zooming in and out.</w:t>
+      </w:r>
     </w:p>
     <w:p>
       <w:r>
@@ -1251,8 +1243,19 @@
         <w:t>Sketches</w:t>
       </w:r>
     </w:p>
-    <w:p/>
-    <w:p/>
+    <w:p>
+      <w:pPr>
+        <w:rPr>
+          <w:b/>
+        </w:rPr>
+      </w:pPr>
+      <w:r>
+        <w:rPr>
+          <w:b/>
+        </w:rPr>
+        <w:t>Panels</w:t>
+      </w:r>
+    </w:p>
     <w:p>
       <w:r>
         <w:rPr>
@@ -1262,18 +1265,18 @@
         <mc:AlternateContent>
           <mc:Choice Requires="wps">
             <w:drawing>
-              <wp:anchor distT="0" distB="0" distL="114300" distR="114300" simplePos="0" relativeHeight="251661312" behindDoc="0" locked="0" layoutInCell="1" allowOverlap="1" wp14:anchorId="2EE63025" wp14:editId="4FD1D38E">
+              <wp:anchor distT="0" distB="0" distL="114300" distR="114300" simplePos="0" relativeHeight="251657216" behindDoc="0" locked="0" layoutInCell="1" allowOverlap="1" wp14:anchorId="71DDBDB2" wp14:editId="62C34335">
                 <wp:simplePos x="0" y="0"/>
                 <wp:positionH relativeFrom="column">
-                  <wp:posOffset>762000</wp:posOffset>
+                  <wp:posOffset>1476375</wp:posOffset>
                 </wp:positionH>
                 <wp:positionV relativeFrom="paragraph">
-                  <wp:posOffset>91440</wp:posOffset>
+                  <wp:posOffset>63500</wp:posOffset>
                 </wp:positionV>
-                <wp:extent cx="847725" cy="1304925"/>
-                <wp:effectExtent l="0" t="0" r="28575" b="28575"/>
+                <wp:extent cx="247650" cy="266700"/>
+                <wp:effectExtent l="0" t="0" r="19050" b="19050"/>
                 <wp:wrapNone/>
-                <wp:docPr id="4" name="Right Triangle 4"/>
+                <wp:docPr id="9" name="Oval 9"/>
                 <wp:cNvGraphicFramePr/>
                 <a:graphic xmlns:a="http://schemas.openxmlformats.org/drawingml/2006/main">
                   <a:graphicData uri="http://schemas.microsoft.com/office/word/2010/wordprocessingShape">
@@ -1282,23 +1285,23 @@
                       <wps:spPr>
                         <a:xfrm>
                           <a:off x="0" y="0"/>
-                          <a:ext cx="847725" cy="1304925"/>
+                          <a:ext cx="247650" cy="266700"/>
                         </a:xfrm>
-                        <a:prstGeom prst="rtTriangle">
+                        <a:prstGeom prst="ellipse">
                           <a:avLst/>
                         </a:prstGeom>
                       </wps:spPr>
                       <wps:style>
                         <a:lnRef idx="2">
-                          <a:schemeClr val="accent2">
+                          <a:schemeClr val="accent3">
                             <a:shade val="50000"/>
                           </a:schemeClr>
                         </a:lnRef>
                         <a:fillRef idx="1">
-                          <a:schemeClr val="accent2"/>
+                          <a:schemeClr val="accent3"/>
                         </a:fillRef>
                         <a:effectRef idx="0">
-                          <a:schemeClr val="accent2"/>
+                          <a:schemeClr val="accent3"/>
                         </a:effectRef>
                         <a:fontRef idx="minor">
                           <a:schemeClr val="lt1"/>
@@ -1313,19 +1316,12 @@
                     </wps:wsp>
                   </a:graphicData>
                 </a:graphic>
-                <wp14:sizeRelV relativeFrom="margin">
-                  <wp14:pctHeight>0</wp14:pctHeight>
-                </wp14:sizeRelV>
               </wp:anchor>
             </w:drawing>
           </mc:Choice>
           <mc:Fallback>
             <w:pict>
-              <v:shapetype id="_x0000_t6" coordsize="21600,21600" o:spt="6" path="m,l,21600r21600,xe">
-                <v:stroke joinstyle="miter"/>
-                <v:path gradientshapeok="t" o:connecttype="custom" o:connectlocs="0,0;0,10800;0,21600;10800,21600;21600,21600;10800,10800" textboxrect="1800,12600,12600,19800"/>
-              </v:shapetype>
-              <v:shape id="Right Triangle 4" o:spid="_x0000_s1026" type="#_x0000_t6" style="position:absolute;margin-left:60pt;margin-top:7.2pt;width:66.75pt;height:102.75pt;z-index:251661312;visibility:visible;mso-wrap-style:square;mso-height-percent:0;mso-wrap-distance-left:9pt;mso-wrap-distance-top:0;mso-wrap-distance-right:9pt;mso-wrap-distance-bottom:0;mso-position-horizontal:absolute;mso-position-horizontal-relative:text;mso-position-vertical:absolute;mso-position-vertical-relative:text;mso-height-percent:0;mso-height-relative:margin;v-text-anchor:middle" o:gfxdata="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" fillcolor="#c0504d [3205]" strokecolor="#622423 [1605]" strokeweight="2pt"/>
+              <v:oval w14:anchorId="514A3E30" id="Oval 9" o:spid="_x0000_s1026" style="position:absolute;margin-left:116.25pt;margin-top:5pt;width:19.5pt;height:21pt;z-index:251657216;visibility:visible;mso-wrap-style:square;mso-wrap-distance-left:9pt;mso-wrap-distance-top:0;mso-wrap-distance-right:9pt;mso-wrap-distance-bottom:0;mso-position-horizontal:absolute;mso-position-horizontal-relative:text;mso-position-vertical:absolute;mso-position-vertical-relative:text;v-text-anchor:middle" o:gfxdata="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" fillcolor="#9bbb59 [3206]" strokecolor="#4e6128 [1606]" strokeweight="2pt"/>
             </w:pict>
           </mc:Fallback>
         </mc:AlternateContent>
@@ -1338,43 +1334,43 @@
         <mc:AlternateContent>
           <mc:Choice Requires="wps">
             <w:drawing>
-              <wp:anchor distT="0" distB="0" distL="114300" distR="114300" simplePos="0" relativeHeight="251663360" behindDoc="0" locked="0" layoutInCell="1" allowOverlap="1" wp14:anchorId="44AC98FA" wp14:editId="2C757A80">
+              <wp:anchor distT="0" distB="0" distL="114300" distR="114300" simplePos="0" relativeHeight="251658240" behindDoc="0" locked="0" layoutInCell="1" allowOverlap="1">
                 <wp:simplePos x="0" y="0"/>
                 <wp:positionH relativeFrom="column">
-                  <wp:posOffset>761365</wp:posOffset>
+                  <wp:posOffset>638175</wp:posOffset>
                 </wp:positionH>
                 <wp:positionV relativeFrom="paragraph">
-                  <wp:posOffset>91440</wp:posOffset>
+                  <wp:posOffset>63500</wp:posOffset>
                 </wp:positionV>
-                <wp:extent cx="847725" cy="1304925"/>
-                <wp:effectExtent l="0" t="0" r="28575" b="28575"/>
+                <wp:extent cx="247650" cy="266700"/>
+                <wp:effectExtent l="0" t="0" r="19050" b="19050"/>
                 <wp:wrapNone/>
-                <wp:docPr id="6" name="Right Triangle 6"/>
+                <wp:docPr id="8" name="Oval 8"/>
                 <wp:cNvGraphicFramePr/>
                 <a:graphic xmlns:a="http://schemas.openxmlformats.org/drawingml/2006/main">
                   <a:graphicData uri="http://schemas.microsoft.com/office/word/2010/wordprocessingShape">
                     <wps:wsp>
                       <wps:cNvSpPr/>
                       <wps:spPr>
-                        <a:xfrm rot="10800000">
+                        <a:xfrm>
                           <a:off x="0" y="0"/>
-                          <a:ext cx="847725" cy="1304925"/>
+                          <a:ext cx="247650" cy="266700"/>
                         </a:xfrm>
-                        <a:prstGeom prst="rtTriangle">
+                        <a:prstGeom prst="ellipse">
                           <a:avLst/>
                         </a:prstGeom>
                       </wps:spPr>
                       <wps:style>
                         <a:lnRef idx="2">
-                          <a:schemeClr val="accent2">
+                          <a:schemeClr val="accent3">
                             <a:shade val="50000"/>
                           </a:schemeClr>
                         </a:lnRef>
                         <a:fillRef idx="1">
-                          <a:schemeClr val="accent2"/>
+                          <a:schemeClr val="accent3"/>
                         </a:fillRef>
                         <a:effectRef idx="0">
-                          <a:schemeClr val="accent2"/>
+                          <a:schemeClr val="accent3"/>
                         </a:effectRef>
                         <a:fontRef idx="minor">
                           <a:schemeClr val="lt1"/>
@@ -1389,19 +1385,261 @@
                     </wps:wsp>
                   </a:graphicData>
                 </a:graphic>
-                <wp14:sizeRelV relativeFrom="margin">
-                  <wp14:pctHeight>0</wp14:pctHeight>
-                </wp14:sizeRelV>
               </wp:anchor>
             </w:drawing>
           </mc:Choice>
           <mc:Fallback>
             <w:pict>
-              <v:shape id="Right Triangle 6" o:spid="_x0000_s1026" type="#_x0000_t6" style="position:absolute;margin-left:59.95pt;margin-top:7.2pt;width:66.75pt;height:102.75pt;rotation:180;z-index:251663360;visibility:visible;mso-wrap-style:square;mso-height-percent:0;mso-wrap-distance-left:9pt;mso-wrap-distance-top:0;mso-wrap-distance-right:9pt;mso-wrap-distance-bottom:0;mso-position-horizontal:absolute;mso-position-horizontal-relative:text;mso-position-vertical:absolute;mso-position-vertical-relative:text;mso-height-percent:0;mso-height-relative:margin;v-text-anchor:middle" o:gfxdata="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" fillcolor="#c0504d [3205]" strokecolor="#622423 [1605]" strokeweight="2pt"/>
+              <v:oval w14:anchorId="288B9E36" id="Oval 8" o:spid="_x0000_s1026" style="position:absolute;margin-left:50.25pt;margin-top:5pt;width:19.5pt;height:21pt;z-index:251658240;visibility:visible;mso-wrap-style:square;mso-wrap-distance-left:9pt;mso-wrap-distance-top:0;mso-wrap-distance-right:9pt;mso-wrap-distance-bottom:0;mso-position-horizontal:absolute;mso-position-horizontal-relative:text;mso-position-vertical:absolute;mso-position-vertical-relative:text;v-text-anchor:middle" o:gfxdata="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" fillcolor="#9bbb59 [3206]" strokecolor="#4e6128 [1606]" strokeweight="2pt"/>
             </w:pict>
           </mc:Fallback>
         </mc:AlternateContent>
       </w:r>
+      <w:r>
+        <w:rPr>
+          <w:noProof/>
+          <w:lang w:eastAsia="en-GB"/>
+        </w:rPr>
+        <mc:AlternateContent>
+          <mc:Choice Requires="wpg">
+            <w:drawing>
+              <wp:anchor distT="0" distB="0" distL="114300" distR="114300" simplePos="0" relativeHeight="251656192" behindDoc="0" locked="0" layoutInCell="1" allowOverlap="1">
+                <wp:simplePos x="0" y="0"/>
+                <wp:positionH relativeFrom="column">
+                  <wp:posOffset>761999</wp:posOffset>
+                </wp:positionH>
+                <wp:positionV relativeFrom="paragraph">
+                  <wp:posOffset>63500</wp:posOffset>
+                </wp:positionV>
+                <wp:extent cx="847725" cy="1304925"/>
+                <wp:effectExtent l="0" t="0" r="28575" b="28575"/>
+                <wp:wrapNone/>
+                <wp:docPr id="5" name="Group 5"/>
+                <wp:cNvGraphicFramePr/>
+                <a:graphic xmlns:a="http://schemas.openxmlformats.org/drawingml/2006/main">
+                  <a:graphicData uri="http://schemas.microsoft.com/office/word/2010/wordprocessingGroup">
+                    <wpg:wgp>
+                      <wpg:cNvGrpSpPr/>
+                      <wpg:grpSpPr>
+                        <a:xfrm>
+                          <a:off x="0" y="0"/>
+                          <a:ext cx="847725" cy="1304925"/>
+                          <a:chOff x="0" y="0"/>
+                          <a:chExt cx="847725" cy="1304925"/>
+                        </a:xfrm>
+                      </wpg:grpSpPr>
+                      <wps:wsp>
+                        <wps:cNvPr id="4" name="Right Triangle 4"/>
+                        <wps:cNvSpPr/>
+                        <wps:spPr>
+                          <a:xfrm>
+                            <a:off x="0" y="0"/>
+                            <a:ext cx="847725" cy="1304925"/>
+                          </a:xfrm>
+                          <a:prstGeom prst="rtTriangle">
+                            <a:avLst/>
+                          </a:prstGeom>
+                        </wps:spPr>
+                        <wps:style>
+                          <a:lnRef idx="2">
+                            <a:schemeClr val="accent2">
+                              <a:shade val="50000"/>
+                            </a:schemeClr>
+                          </a:lnRef>
+                          <a:fillRef idx="1">
+                            <a:schemeClr val="accent2"/>
+                          </a:fillRef>
+                          <a:effectRef idx="0">
+                            <a:schemeClr val="accent2"/>
+                          </a:effectRef>
+                          <a:fontRef idx="minor">
+                            <a:schemeClr val="lt1"/>
+                          </a:fontRef>
+                        </wps:style>
+                        <wps:bodyPr rot="0" spcFirstLastPara="0" vertOverflow="overflow" horzOverflow="overflow" vert="horz" wrap="square" lIns="91440" tIns="45720" rIns="91440" bIns="45720" numCol="1" spcCol="0" rtlCol="0" fromWordArt="0" anchor="ctr" anchorCtr="0" forceAA="0" compatLnSpc="1">
+                          <a:prstTxWarp prst="textNoShape">
+                            <a:avLst/>
+                          </a:prstTxWarp>
+                          <a:noAutofit/>
+                        </wps:bodyPr>
+                      </wps:wsp>
+                      <wps:wsp>
+                        <wps:cNvPr id="6" name="Right Triangle 6"/>
+                        <wps:cNvSpPr/>
+                        <wps:spPr>
+                          <a:xfrm rot="10800000">
+                            <a:off x="0" y="0"/>
+                            <a:ext cx="847725" cy="1304925"/>
+                          </a:xfrm>
+                          <a:prstGeom prst="rtTriangle">
+                            <a:avLst/>
+                          </a:prstGeom>
+                        </wps:spPr>
+                        <wps:style>
+                          <a:lnRef idx="2">
+                            <a:schemeClr val="accent2">
+                              <a:shade val="50000"/>
+                            </a:schemeClr>
+                          </a:lnRef>
+                          <a:fillRef idx="1">
+                            <a:schemeClr val="accent2"/>
+                          </a:fillRef>
+                          <a:effectRef idx="0">
+                            <a:schemeClr val="accent2"/>
+                          </a:effectRef>
+                          <a:fontRef idx="minor">
+                            <a:schemeClr val="lt1"/>
+                          </a:fontRef>
+                        </wps:style>
+                        <wps:bodyPr rot="0" spcFirstLastPara="0" vertOverflow="overflow" horzOverflow="overflow" vert="horz" wrap="square" lIns="91440" tIns="45720" rIns="91440" bIns="45720" numCol="1" spcCol="0" rtlCol="0" fromWordArt="0" anchor="ctr" anchorCtr="0" forceAA="0" compatLnSpc="1">
+                          <a:prstTxWarp prst="textNoShape">
+                            <a:avLst/>
+                          </a:prstTxWarp>
+                          <a:noAutofit/>
+                        </wps:bodyPr>
+                      </wps:wsp>
+                    </wpg:wgp>
+                  </a:graphicData>
+                </a:graphic>
+              </wp:anchor>
+            </w:drawing>
+          </mc:Choice>
+          <mc:Fallback>
+            <w:pict>
+              <v:group w14:anchorId="5BB72A5E" id="Group 5" o:spid="_x0000_s1026" style="position:absolute;margin-left:60pt;margin-top:5pt;width:66.75pt;height:102.75pt;z-index:251656192" coordsize="8477,13049" o:gfxdata="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">
+                <v:shapetype id="_x0000_t6" coordsize="21600,21600" o:spt="6" path="m,l,21600r21600,xe">
+                  <v:stroke joinstyle="miter"/>
+                  <v:path gradientshapeok="t" o:connecttype="custom" o:connectlocs="0,0;0,10800;0,21600;10800,21600;21600,21600;10800,10800" textboxrect="1800,12600,12600,19800"/>
+                </v:shapetype>
+                <v:shape id="Right Triangle 4" o:spid="_x0000_s1027" type="#_x0000_t6" style="position:absolute;width:8477;height:13049;visibility:visible;mso-wrap-style:square;v-text-anchor:middle" o:gfxdata="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" fillcolor="#c0504d [3205]" strokecolor="#622423 [1605]" strokeweight="2pt"/>
+                <v:shape id="Right Triangle 6" o:spid="_x0000_s1028" type="#_x0000_t6" style="position:absolute;width:8477;height:13049;rotation:180;visibility:visible;mso-wrap-style:square;v-text-anchor:middle" o:gfxdata="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" fillcolor="#c0504d [3205]" strokecolor="#622423 [1605]" strokeweight="2pt"/>
+              </v:group>
+            </w:pict>
+          </mc:Fallback>
+        </mc:AlternateContent>
+      </w:r>
+      <w:r>
+        <w:rPr>
+          <w:noProof/>
+        </w:rPr>
+        <mc:AlternateContent>
+          <mc:Choice Requires="wpg">
+            <w:drawing>
+              <wp:anchor distT="0" distB="0" distL="114300" distR="114300" simplePos="0" relativeHeight="251655168" behindDoc="1" locked="0" layoutInCell="1" allowOverlap="1">
+                <wp:simplePos x="0" y="0"/>
+                <wp:positionH relativeFrom="column">
+                  <wp:posOffset>638175</wp:posOffset>
+                </wp:positionH>
+                <wp:positionV relativeFrom="paragraph">
+                  <wp:posOffset>201295</wp:posOffset>
+                </wp:positionV>
+                <wp:extent cx="1085850" cy="1028700"/>
+                <wp:effectExtent l="0" t="0" r="19050" b="19050"/>
+                <wp:wrapNone/>
+                <wp:docPr id="7" name="Group 7"/>
+                <wp:cNvGraphicFramePr/>
+                <a:graphic xmlns:a="http://schemas.openxmlformats.org/drawingml/2006/main">
+                  <a:graphicData uri="http://schemas.microsoft.com/office/word/2010/wordprocessingGroup">
+                    <wpg:wgp>
+                      <wpg:cNvGrpSpPr/>
+                      <wpg:grpSpPr>
+                        <a:xfrm>
+                          <a:off x="0" y="0"/>
+                          <a:ext cx="1085850" cy="1028700"/>
+                          <a:chOff x="0" y="0"/>
+                          <a:chExt cx="1085850" cy="1028700"/>
+                        </a:xfrm>
+                      </wpg:grpSpPr>
+                      <wps:wsp>
+                        <wps:cNvPr id="2" name="Right Triangle 2"/>
+                        <wps:cNvSpPr/>
+                        <wps:spPr>
+                          <a:xfrm>
+                            <a:off x="0" y="0"/>
+                            <a:ext cx="1085850" cy="1028700"/>
+                          </a:xfrm>
+                          <a:prstGeom prst="rtTriangle">
+                            <a:avLst/>
+                          </a:prstGeom>
+                        </wps:spPr>
+                        <wps:style>
+                          <a:lnRef idx="2">
+                            <a:schemeClr val="accent1">
+                              <a:shade val="50000"/>
+                            </a:schemeClr>
+                          </a:lnRef>
+                          <a:fillRef idx="1">
+                            <a:schemeClr val="accent1"/>
+                          </a:fillRef>
+                          <a:effectRef idx="0">
+                            <a:schemeClr val="accent1"/>
+                          </a:effectRef>
+                          <a:fontRef idx="minor">
+                            <a:schemeClr val="lt1"/>
+                          </a:fontRef>
+                        </wps:style>
+                        <wps:bodyPr rot="0" spcFirstLastPara="0" vertOverflow="overflow" horzOverflow="overflow" vert="horz" wrap="square" lIns="91440" tIns="45720" rIns="91440" bIns="45720" numCol="1" spcCol="0" rtlCol="0" fromWordArt="0" anchor="ctr" anchorCtr="0" forceAA="0" compatLnSpc="1">
+                          <a:prstTxWarp prst="textNoShape">
+                            <a:avLst/>
+                          </a:prstTxWarp>
+                          <a:noAutofit/>
+                        </wps:bodyPr>
+                      </wps:wsp>
+                      <wps:wsp>
+                        <wps:cNvPr id="3" name="Right Triangle 3"/>
+                        <wps:cNvSpPr/>
+                        <wps:spPr>
+                          <a:xfrm rot="10800000">
+                            <a:off x="0" y="0"/>
+                            <a:ext cx="1085850" cy="1028700"/>
+                          </a:xfrm>
+                          <a:prstGeom prst="rtTriangle">
+                            <a:avLst/>
+                          </a:prstGeom>
+                        </wps:spPr>
+                        <wps:style>
+                          <a:lnRef idx="2">
+                            <a:schemeClr val="accent1">
+                              <a:shade val="50000"/>
+                            </a:schemeClr>
+                          </a:lnRef>
+                          <a:fillRef idx="1">
+                            <a:schemeClr val="accent1"/>
+                          </a:fillRef>
+                          <a:effectRef idx="0">
+                            <a:schemeClr val="accent1"/>
+                          </a:effectRef>
+                          <a:fontRef idx="minor">
+                            <a:schemeClr val="lt1"/>
+                          </a:fontRef>
+                        </wps:style>
+                        <wps:bodyPr rot="0" spcFirstLastPara="0" vertOverflow="overflow" horzOverflow="overflow" vert="horz" wrap="square" lIns="91440" tIns="45720" rIns="91440" bIns="45720" numCol="1" spcCol="0" rtlCol="0" fromWordArt="0" anchor="ctr" anchorCtr="0" forceAA="0" compatLnSpc="1">
+                          <a:prstTxWarp prst="textNoShape">
+                            <a:avLst/>
+                          </a:prstTxWarp>
+                          <a:noAutofit/>
+                        </wps:bodyPr>
+                      </wps:wsp>
+                    </wpg:wgp>
+                  </a:graphicData>
+                </a:graphic>
+              </wp:anchor>
+            </w:drawing>
+          </mc:Choice>
+          <mc:Fallback>
+            <w:pict>
+              <v:group w14:anchorId="668DF1A7" id="Group 7" o:spid="_x0000_s1026" style="position:absolute;margin-left:50.25pt;margin-top:15.85pt;width:85.5pt;height:81pt;z-index:-251661312" coordsize="10858,10287" o:gfxdata="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">
+                <v:shape id="Right Triangle 2" o:spid="_x0000_s1027" type="#_x0000_t6" style="position:absolute;width:10858;height:10287;visibility:visible;mso-wrap-style:square;v-text-anchor:middle" o:gfxdata="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" fillcolor="#4f81bd [3204]" strokecolor="#243f60 [1604]" strokeweight="2pt"/>
+                <v:shape id="Right Triangle 3" o:spid="_x0000_s1028" type="#_x0000_t6" style="position:absolute;width:10858;height:10287;rotation:180;visibility:visible;mso-wrap-style:square;v-text-anchor:middle" o:gfxdata="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" fillcolor="#4f81bd [3204]" strokecolor="#243f60 [1604]" strokeweight="2pt"/>
+              </v:group>
+            </w:pict>
+          </mc:Fallback>
+        </mc:AlternateContent>
+      </w:r>
+    </w:p>
+    <w:p/>
+    <w:p/>
+    <w:p>
       <w:r>
         <w:rPr>
           <w:noProof/>
@@ -1410,43 +1648,43 @@
         <mc:AlternateContent>
           <mc:Choice Requires="wps">
             <w:drawing>
-              <wp:anchor distT="0" distB="0" distL="114300" distR="114300" simplePos="0" relativeHeight="251660288" behindDoc="0" locked="0" layoutInCell="1" allowOverlap="1" wp14:anchorId="31E94583" wp14:editId="5D1C713A">
+              <wp:anchor distT="0" distB="0" distL="114300" distR="114300" simplePos="0" relativeHeight="251659264" behindDoc="0" locked="0" layoutInCell="1" allowOverlap="1" wp14:anchorId="71DDBDB2" wp14:editId="62C34335">
                 <wp:simplePos x="0" y="0"/>
                 <wp:positionH relativeFrom="column">
                   <wp:posOffset>638175</wp:posOffset>
                 </wp:positionH>
                 <wp:positionV relativeFrom="paragraph">
-                  <wp:posOffset>196850</wp:posOffset>
+                  <wp:posOffset>133350</wp:posOffset>
                 </wp:positionV>
-                <wp:extent cx="1085850" cy="1028700"/>
+                <wp:extent cx="247650" cy="266700"/>
                 <wp:effectExtent l="0" t="0" r="19050" b="19050"/>
                 <wp:wrapNone/>
-                <wp:docPr id="3" name="Right Triangle 3"/>
+                <wp:docPr id="10" name="Oval 10"/>
                 <wp:cNvGraphicFramePr/>
                 <a:graphic xmlns:a="http://schemas.openxmlformats.org/drawingml/2006/main">
                   <a:graphicData uri="http://schemas.microsoft.com/office/word/2010/wordprocessingShape">
                     <wps:wsp>
                       <wps:cNvSpPr/>
                       <wps:spPr>
-                        <a:xfrm rot="10800000">
+                        <a:xfrm>
                           <a:off x="0" y="0"/>
-                          <a:ext cx="1085850" cy="1028700"/>
+                          <a:ext cx="247650" cy="266700"/>
                         </a:xfrm>
-                        <a:prstGeom prst="rtTriangle">
+                        <a:prstGeom prst="ellipse">
                           <a:avLst/>
                         </a:prstGeom>
                       </wps:spPr>
                       <wps:style>
                         <a:lnRef idx="2">
-                          <a:schemeClr val="accent1">
+                          <a:schemeClr val="accent3">
                             <a:shade val="50000"/>
                           </a:schemeClr>
                         </a:lnRef>
                         <a:fillRef idx="1">
-                          <a:schemeClr val="accent1"/>
+                          <a:schemeClr val="accent3"/>
                         </a:fillRef>
                         <a:effectRef idx="0">
-                          <a:schemeClr val="accent1"/>
+                          <a:schemeClr val="accent3"/>
                         </a:effectRef>
                         <a:fontRef idx="minor">
                           <a:schemeClr val="lt1"/>
@@ -1461,18 +1699,12 @@
                     </wps:wsp>
                   </a:graphicData>
                 </a:graphic>
-                <wp14:sizeRelH relativeFrom="margin">
-                  <wp14:pctWidth>0</wp14:pctWidth>
-                </wp14:sizeRelH>
-                <wp14:sizeRelV relativeFrom="margin">
-                  <wp14:pctHeight>0</wp14:pctHeight>
-                </wp14:sizeRelV>
               </wp:anchor>
             </w:drawing>
           </mc:Choice>
           <mc:Fallback>
             <w:pict>
-              <v:shape id="Right Triangle 3" o:spid="_x0000_s1026" type="#_x0000_t6" style="position:absolute;margin-left:50.25pt;margin-top:15.5pt;width:85.5pt;height:81pt;rotation:180;z-index:251660288;visibility:visible;mso-wrap-style:square;mso-width-percent:0;mso-height-percent:0;mso-wrap-distance-left:9pt;mso-wrap-distance-top:0;mso-wrap-distance-right:9pt;mso-wrap-distance-bottom:0;mso-position-horizontal:absolute;mso-position-horizontal-relative:text;mso-position-vertical:absolute;mso-position-vertical-relative:text;mso-width-percent:0;mso-height-percent:0;mso-width-relative:margin;mso-height-relative:margin;v-text-anchor:middle" o:gfxdata="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" fillcolor="#4f81bd [3204]" strokecolor="#243f60 [1604]" strokeweight="2pt"/>
+              <v:oval w14:anchorId="1D00468A" id="Oval 10" o:spid="_x0000_s1026" style="position:absolute;margin-left:50.25pt;margin-top:10.5pt;width:19.5pt;height:21pt;z-index:251659264;visibility:visible;mso-wrap-style:square;mso-wrap-distance-left:9pt;mso-wrap-distance-top:0;mso-wrap-distance-right:9pt;mso-wrap-distance-bottom:0;mso-position-horizontal:absolute;mso-position-horizontal-relative:text;mso-position-vertical:absolute;mso-position-vertical-relative:text;v-text-anchor:middle" o:gfxdata="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" fillcolor="#9bbb59 [3206]" strokecolor="#4e6128 [1606]" strokeweight="2pt"/>
             </w:pict>
           </mc:Fallback>
         </mc:AlternateContent>
@@ -1485,18 +1717,18 @@
         <mc:AlternateContent>
           <mc:Choice Requires="wps">
             <w:drawing>
-              <wp:anchor distT="0" distB="0" distL="114300" distR="114300" simplePos="0" relativeHeight="251659264" behindDoc="0" locked="0" layoutInCell="1" allowOverlap="1" wp14:anchorId="2730B894" wp14:editId="1325DEEF">
+              <wp:anchor distT="0" distB="0" distL="114300" distR="114300" simplePos="0" relativeHeight="251660288" behindDoc="0" locked="0" layoutInCell="1" allowOverlap="1" wp14:anchorId="71DDBDB2" wp14:editId="62C34335">
                 <wp:simplePos x="0" y="0"/>
                 <wp:positionH relativeFrom="column">
-                  <wp:posOffset>638175</wp:posOffset>
+                  <wp:posOffset>1495425</wp:posOffset>
                 </wp:positionH>
                 <wp:positionV relativeFrom="paragraph">
-                  <wp:posOffset>196850</wp:posOffset>
+                  <wp:posOffset>118745</wp:posOffset>
                 </wp:positionV>
-                <wp:extent cx="1085850" cy="1028700"/>
+                <wp:extent cx="247650" cy="266700"/>
                 <wp:effectExtent l="0" t="0" r="19050" b="19050"/>
                 <wp:wrapNone/>
-                <wp:docPr id="2" name="Right Triangle 2"/>
+                <wp:docPr id="11" name="Oval 11"/>
                 <wp:cNvGraphicFramePr/>
                 <a:graphic xmlns:a="http://schemas.openxmlformats.org/drawingml/2006/main">
                   <a:graphicData uri="http://schemas.microsoft.com/office/word/2010/wordprocessingShape">
@@ -1505,23 +1737,23 @@
                       <wps:spPr>
                         <a:xfrm>
                           <a:off x="0" y="0"/>
-                          <a:ext cx="1085850" cy="1028700"/>
+                          <a:ext cx="247650" cy="266700"/>
                         </a:xfrm>
-                        <a:prstGeom prst="rtTriangle">
+                        <a:prstGeom prst="ellipse">
                           <a:avLst/>
                         </a:prstGeom>
                       </wps:spPr>
                       <wps:style>
                         <a:lnRef idx="2">
-                          <a:schemeClr val="accent1">
+                          <a:schemeClr val="accent3">
                             <a:shade val="50000"/>
                           </a:schemeClr>
                         </a:lnRef>
                         <a:fillRef idx="1">
-                          <a:schemeClr val="accent1"/>
+                          <a:schemeClr val="accent3"/>
                         </a:fillRef>
                         <a:effectRef idx="0">
-                          <a:schemeClr val="accent1"/>
+                          <a:schemeClr val="accent3"/>
                         </a:effectRef>
                         <a:fontRef idx="minor">
                           <a:schemeClr val="lt1"/>
@@ -1536,23 +1768,97 @@
                     </wps:wsp>
                   </a:graphicData>
                 </a:graphic>
-                <wp14:sizeRelH relativeFrom="margin">
-                  <wp14:pctWidth>0</wp14:pctWidth>
-                </wp14:sizeRelH>
               </wp:anchor>
             </w:drawing>
           </mc:Choice>
           <mc:Fallback>
             <w:pict>
-              <v:shape id="Right Triangle 2" o:spid="_x0000_s1026" type="#_x0000_t6" style="position:absolute;margin-left:50.25pt;margin-top:15.5pt;width:85.5pt;height:81pt;z-index:251659264;visibility:visible;mso-wrap-style:square;mso-width-percent:0;mso-wrap-distance-left:9pt;mso-wrap-distance-top:0;mso-wrap-distance-right:9pt;mso-wrap-distance-bottom:0;mso-position-horizontal:absolute;mso-position-horizontal-relative:text;mso-position-vertical:absolute;mso-position-vertical-relative:text;mso-width-percent:0;mso-width-relative:margin;v-text-anchor:middle" o:gfxdata="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" fillcolor="#4f81bd [3204]" strokecolor="#243f60 [1604]" strokeweight="2pt"/>
+              <v:oval w14:anchorId="6DAD69FC" id="Oval 11" o:spid="_x0000_s1026" style="position:absolute;margin-left:117.75pt;margin-top:9.35pt;width:19.5pt;height:21pt;z-index:251660288;visibility:visible;mso-wrap-style:square;mso-wrap-distance-left:9pt;mso-wrap-distance-top:0;mso-wrap-distance-right:9pt;mso-wrap-distance-bottom:0;mso-position-horizontal:absolute;mso-position-horizontal-relative:text;mso-position-vertical:absolute;mso-position-vertical-relative:text;v-text-anchor:middle" o:gfxdata="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" fillcolor="#9bbb59 [3206]" strokecolor="#4e6128 [1606]" strokeweight="2pt"/>
             </w:pict>
           </mc:Fallback>
         </mc:AlternateContent>
       </w:r>
     </w:p>
-    <w:p>
-      <w:bookmarkStart w:id="0" w:name="_GoBack"/>
-      <w:bookmarkEnd w:id="0"/>
+    <w:p/>
+    <w:p>
+      <w:r>
+        <w:t>Panels will consist of two rectangles, and four spheres (likely half spheres if that increases performance)</w:t>
+      </w:r>
+    </w:p>
+    <w:p>
+      <w:r>
+        <w:br w:type="page"/>
+      </w:r>
+    </w:p>
+    <w:p>
+      <w:pPr>
+        <w:pStyle w:val="Heading2"/>
+      </w:pPr>
+      <w:r>
+        <w:lastRenderedPageBreak/>
+        <w:t>Cubie Design</w:t>
+      </w:r>
+    </w:p>
+    <w:p>
+      <w:pPr>
+        <w:pStyle w:val="ListParagraph"/>
+        <w:numPr>
+          <w:ilvl w:val="0"/>
+          <w:numId w:val="2"/>
+        </w:numPr>
+      </w:pPr>
+      <w:r>
+        <w:t>Each cubie must be black</w:t>
+      </w:r>
+    </w:p>
+    <w:p>
+      <w:pPr>
+        <w:pStyle w:val="ListParagraph"/>
+        <w:numPr>
+          <w:ilvl w:val="0"/>
+          <w:numId w:val="2"/>
+        </w:numPr>
+      </w:pPr>
+      <w:r>
+        <w:t>Corner cubies will have 3 panels</w:t>
+      </w:r>
+    </w:p>
+    <w:p>
+      <w:pPr>
+        <w:pStyle w:val="ListParagraph"/>
+        <w:numPr>
+          <w:ilvl w:val="0"/>
+          <w:numId w:val="2"/>
+        </w:numPr>
+      </w:pPr>
+      <w:r>
+        <w:t xml:space="preserve">Edge cubies (non </w:t>
+      </w:r>
+      <w:proofErr w:type="spellStart"/>
+      <w:r>
+        <w:t>center</w:t>
+      </w:r>
+      <w:proofErr w:type="spellEnd"/>
+      <w:r>
+        <w:t xml:space="preserve"> cubies) will have 2 panels</w:t>
+      </w:r>
+    </w:p>
+    <w:p>
+      <w:pPr>
+        <w:pStyle w:val="ListParagraph"/>
+        <w:numPr>
+          <w:ilvl w:val="0"/>
+          <w:numId w:val="2"/>
+        </w:numPr>
+      </w:pPr>
+      <w:proofErr w:type="spellStart"/>
+      <w:r>
+        <w:t>Center</w:t>
+      </w:r>
+      <w:proofErr w:type="spellEnd"/>
+      <w:r>
+        <w:t xml:space="preserve"> cubies will have 1 panel</w:t>
+      </w:r>
     </w:p>
     <w:sectPr>
       <w:pgSz w:w="11906" w:h="16838"/>
@@ -1565,8 +1871,8 @@
 </file>
 
 <file path=word/numbering.xml><?xml version="1.0" encoding="utf-8"?>
-<w:numbering xmlns:wpc="http://schemas.microsoft.com/office/word/2010/wordprocessingCanvas" xmlns:mc="http://schemas.openxmlformats.org/markup-compatibility/2006" xmlns:o="urn:schemas-microsoft-com:office:office" xmlns:r="http://schemas.openxmlformats.org/officeDocument/2006/relationships" xmlns:m="http://schemas.openxmlformats.org/officeDocument/2006/math" xmlns:v="urn:schemas-microsoft-com:vml" xmlns:wp14="http://schemas.microsoft.com/office/word/2010/wordprocessingDrawing" xmlns:wp="http://schemas.openxmlformats.org/drawingml/2006/wordprocessingDrawing" xmlns:w10="urn:schemas-microsoft-com:office:word" xmlns:w="http://schemas.openxmlformats.org/wordprocessingml/2006/main" xmlns:w14="http://schemas.microsoft.com/office/word/2010/wordml" xmlns:wpg="http://schemas.microsoft.com/office/word/2010/wordprocessingGroup" xmlns:wpi="http://schemas.microsoft.com/office/word/2010/wordprocessingInk" xmlns:wne="http://schemas.microsoft.com/office/word/2006/wordml" xmlns:wps="http://schemas.microsoft.com/office/word/2010/wordprocessingShape" mc:Ignorable="w14 wp14">
-  <w:abstractNum w:abstractNumId="0">
+<w:numbering xmlns:wpc="http://schemas.microsoft.com/office/word/2010/wordprocessingCanvas" xmlns:cx="http://schemas.microsoft.com/office/drawing/2014/chartex" xmlns:cx1="http://schemas.microsoft.com/office/drawing/2015/9/8/chartex" xmlns:cx2="http://schemas.microsoft.com/office/drawing/2015/10/21/chartex" xmlns:cx3="http://schemas.microsoft.com/office/drawing/2016/5/9/chartex" xmlns:cx4="http://schemas.microsoft.com/office/drawing/2016/5/10/chartex" xmlns:cx5="http://schemas.microsoft.com/office/drawing/2016/5/11/chartex" xmlns:cx6="http://schemas.microsoft.com/office/drawing/2016/5/12/chartex" xmlns:cx7="http://schemas.microsoft.com/office/drawing/2016/5/13/chartex" xmlns:cx8="http://schemas.microsoft.com/office/drawing/2016/5/14/chartex" xmlns:mc="http://schemas.openxmlformats.org/markup-compatibility/2006" xmlns:aink="http://schemas.microsoft.com/office/drawing/2016/ink" xmlns:am3d="http://schemas.microsoft.com/office/drawing/2017/model3d" xmlns:o="urn:schemas-microsoft-com:office:office" xmlns:r="http://schemas.openxmlformats.org/officeDocument/2006/relationships" xmlns:m="http://schemas.openxmlformats.org/officeDocument/2006/math" xmlns:v="urn:schemas-microsoft-com:vml" xmlns:wp14="http://schemas.microsoft.com/office/word/2010/wordprocessingDrawing" xmlns:wp="http://schemas.openxmlformats.org/drawingml/2006/wordprocessingDrawing" xmlns:w10="urn:schemas-microsoft-com:office:word" xmlns:w="http://schemas.openxmlformats.org/wordprocessingml/2006/main" xmlns:w14="http://schemas.microsoft.com/office/word/2010/wordml" xmlns:w15="http://schemas.microsoft.com/office/word/2012/wordml" xmlns:w16cid="http://schemas.microsoft.com/office/word/2016/wordml/cid" xmlns:w16se="http://schemas.microsoft.com/office/word/2015/wordml/symex" xmlns:wpg="http://schemas.microsoft.com/office/word/2010/wordprocessingGroup" xmlns:wpi="http://schemas.microsoft.com/office/word/2010/wordprocessingInk" xmlns:wne="http://schemas.microsoft.com/office/word/2006/wordml" xmlns:wps="http://schemas.microsoft.com/office/word/2010/wordprocessingShape" mc:Ignorable="w14 w15 w16se w16cid wp14">
+  <w:abstractNum w:abstractNumId="0" w15:restartNumberingAfterBreak="0">
     <w:nsid w:val="5F3363C8"/>
     <w:multiLevelType w:val="hybridMultilevel"/>
     <w:tmpl w:val="72AA6132"/>
@@ -1679,14 +1985,130 @@
       </w:rPr>
     </w:lvl>
   </w:abstractNum>
+  <w:abstractNum w:abstractNumId="1" w15:restartNumberingAfterBreak="0">
+    <w:nsid w:val="6ECB3A47"/>
+    <w:multiLevelType w:val="hybridMultilevel"/>
+    <w:tmpl w:val="F126D590"/>
+    <w:lvl w:ilvl="0" w:tplc="24090001">
+      <w:start w:val="1"/>
+      <w:numFmt w:val="bullet"/>
+      <w:lvlText w:val=""/>
+      <w:lvlJc w:val="left"/>
+      <w:pPr>
+        <w:ind w:left="720" w:hanging="360"/>
+      </w:pPr>
+      <w:rPr>
+        <w:rFonts w:ascii="Symbol" w:hAnsi="Symbol" w:hint="default"/>
+      </w:rPr>
+    </w:lvl>
+    <w:lvl w:ilvl="1" w:tplc="24090003" w:tentative="1">
+      <w:start w:val="1"/>
+      <w:numFmt w:val="bullet"/>
+      <w:lvlText w:val="o"/>
+      <w:lvlJc w:val="left"/>
+      <w:pPr>
+        <w:ind w:left="1440" w:hanging="360"/>
+      </w:pPr>
+      <w:rPr>
+        <w:rFonts w:ascii="Courier New" w:hAnsi="Courier New" w:cs="Courier New" w:hint="default"/>
+      </w:rPr>
+    </w:lvl>
+    <w:lvl w:ilvl="2" w:tplc="24090005" w:tentative="1">
+      <w:start w:val="1"/>
+      <w:numFmt w:val="bullet"/>
+      <w:lvlText w:val=""/>
+      <w:lvlJc w:val="left"/>
+      <w:pPr>
+        <w:ind w:left="2160" w:hanging="360"/>
+      </w:pPr>
+      <w:rPr>
+        <w:rFonts w:ascii="Wingdings" w:hAnsi="Wingdings" w:hint="default"/>
+      </w:rPr>
+    </w:lvl>
+    <w:lvl w:ilvl="3" w:tplc="24090001" w:tentative="1">
+      <w:start w:val="1"/>
+      <w:numFmt w:val="bullet"/>
+      <w:lvlText w:val=""/>
+      <w:lvlJc w:val="left"/>
+      <w:pPr>
+        <w:ind w:left="2880" w:hanging="360"/>
+      </w:pPr>
+      <w:rPr>
+        <w:rFonts w:ascii="Symbol" w:hAnsi="Symbol" w:hint="default"/>
+      </w:rPr>
+    </w:lvl>
+    <w:lvl w:ilvl="4" w:tplc="24090003" w:tentative="1">
+      <w:start w:val="1"/>
+      <w:numFmt w:val="bullet"/>
+      <w:lvlText w:val="o"/>
+      <w:lvlJc w:val="left"/>
+      <w:pPr>
+        <w:ind w:left="3600" w:hanging="360"/>
+      </w:pPr>
+      <w:rPr>
+        <w:rFonts w:ascii="Courier New" w:hAnsi="Courier New" w:cs="Courier New" w:hint="default"/>
+      </w:rPr>
+    </w:lvl>
+    <w:lvl w:ilvl="5" w:tplc="24090005" w:tentative="1">
+      <w:start w:val="1"/>
+      <w:numFmt w:val="bullet"/>
+      <w:lvlText w:val=""/>
+      <w:lvlJc w:val="left"/>
+      <w:pPr>
+        <w:ind w:left="4320" w:hanging="360"/>
+      </w:pPr>
+      <w:rPr>
+        <w:rFonts w:ascii="Wingdings" w:hAnsi="Wingdings" w:hint="default"/>
+      </w:rPr>
+    </w:lvl>
+    <w:lvl w:ilvl="6" w:tplc="24090001" w:tentative="1">
+      <w:start w:val="1"/>
+      <w:numFmt w:val="bullet"/>
+      <w:lvlText w:val=""/>
+      <w:lvlJc w:val="left"/>
+      <w:pPr>
+        <w:ind w:left="5040" w:hanging="360"/>
+      </w:pPr>
+      <w:rPr>
+        <w:rFonts w:ascii="Symbol" w:hAnsi="Symbol" w:hint="default"/>
+      </w:rPr>
+    </w:lvl>
+    <w:lvl w:ilvl="7" w:tplc="24090003" w:tentative="1">
+      <w:start w:val="1"/>
+      <w:numFmt w:val="bullet"/>
+      <w:lvlText w:val="o"/>
+      <w:lvlJc w:val="left"/>
+      <w:pPr>
+        <w:ind w:left="5760" w:hanging="360"/>
+      </w:pPr>
+      <w:rPr>
+        <w:rFonts w:ascii="Courier New" w:hAnsi="Courier New" w:cs="Courier New" w:hint="default"/>
+      </w:rPr>
+    </w:lvl>
+    <w:lvl w:ilvl="8" w:tplc="24090005" w:tentative="1">
+      <w:start w:val="1"/>
+      <w:numFmt w:val="bullet"/>
+      <w:lvlText w:val=""/>
+      <w:lvlJc w:val="left"/>
+      <w:pPr>
+        <w:ind w:left="6480" w:hanging="360"/>
+      </w:pPr>
+      <w:rPr>
+        <w:rFonts w:ascii="Wingdings" w:hAnsi="Wingdings" w:hint="default"/>
+      </w:rPr>
+    </w:lvl>
+  </w:abstractNum>
   <w:num w:numId="1">
     <w:abstractNumId w:val="0"/>
+  </w:num>
+  <w:num w:numId="2">
+    <w:abstractNumId w:val="1"/>
   </w:num>
 </w:numbering>
 </file>
 
 <file path=word/styles.xml><?xml version="1.0" encoding="utf-8"?>
-<w:styles xmlns:mc="http://schemas.openxmlformats.org/markup-compatibility/2006" xmlns:r="http://schemas.openxmlformats.org/officeDocument/2006/relationships" xmlns:w="http://schemas.openxmlformats.org/wordprocessingml/2006/main" xmlns:w14="http://schemas.microsoft.com/office/word/2010/wordml" mc:Ignorable="w14">
+<w:styles xmlns:mc="http://schemas.openxmlformats.org/markup-compatibility/2006" xmlns:r="http://schemas.openxmlformats.org/officeDocument/2006/relationships" xmlns:w="http://schemas.openxmlformats.org/wordprocessingml/2006/main" xmlns:w14="http://schemas.microsoft.com/office/word/2010/wordml" xmlns:w15="http://schemas.microsoft.com/office/word/2012/wordml" xmlns:w16cid="http://schemas.microsoft.com/office/word/2016/wordml/cid" xmlns:w16se="http://schemas.microsoft.com/office/word/2015/wordml/symex" mc:Ignorable="w14 w15 w16se w16cid">
   <w:docDefaults>
     <w:rPrDefault>
       <w:rPr>
@@ -1702,452 +2124,382 @@
       </w:pPr>
     </w:pPrDefault>
   </w:docDefaults>
-  <w:latentStyles w:defLockedState="0" w:defUIPriority="99" w:defSemiHidden="1" w:defUnhideWhenUsed="1" w:defQFormat="0" w:count="267">
-    <w:lsdException w:name="Normal" w:semiHidden="0" w:uiPriority="0" w:unhideWhenUsed="0" w:qFormat="1"/>
-    <w:lsdException w:name="heading 1" w:semiHidden="0" w:uiPriority="9" w:unhideWhenUsed="0" w:qFormat="1"/>
-    <w:lsdException w:name="heading 2" w:uiPriority="9" w:qFormat="1"/>
-    <w:lsdException w:name="heading 3" w:uiPriority="9" w:qFormat="1"/>
-    <w:lsdException w:name="heading 4" w:uiPriority="9" w:qFormat="1"/>
-    <w:lsdException w:name="heading 5" w:uiPriority="9" w:qFormat="1"/>
-    <w:lsdException w:name="heading 6" w:uiPriority="9" w:qFormat="1"/>
-    <w:lsdException w:name="heading 7" w:uiPriority="9" w:qFormat="1"/>
-    <w:lsdException w:name="heading 8" w:uiPriority="9" w:qFormat="1"/>
-    <w:lsdException w:name="heading 9" w:uiPriority="9" w:qFormat="1"/>
-    <w:lsdException w:name="toc 1" w:uiPriority="39"/>
-    <w:lsdException w:name="toc 2" w:uiPriority="39"/>
-    <w:lsdException w:name="toc 3" w:uiPriority="39"/>
-    <w:lsdException w:name="toc 4" w:uiPriority="39"/>
-    <w:lsdException w:name="toc 5" w:uiPriority="39"/>
-    <w:lsdException w:name="toc 6" w:uiPriority="39"/>
-    <w:lsdException w:name="toc 7" w:uiPriority="39"/>
-    <w:lsdException w:name="toc 8" w:uiPriority="39"/>
-    <w:lsdException w:name="toc 9" w:uiPriority="39"/>
-    <w:lsdException w:name="caption" w:uiPriority="35" w:qFormat="1"/>
-    <w:lsdException w:name="Title" w:semiHidden="0" w:uiPriority="10" w:unhideWhenUsed="0" w:qFormat="1"/>
-    <w:lsdException w:name="Default Paragraph Font" w:uiPriority="1"/>
-    <w:lsdException w:name="Subtitle" w:semiHidden="0" w:uiPriority="11" w:unhideWhenUsed="0" w:qFormat="1"/>
-    <w:lsdException w:name="Strong" w:semiHidden="0" w:uiPriority="22" w:unhideWhenUsed="0" w:qFormat="1"/>
-    <w:lsdException w:name="Emphasis" w:semiHidden="0" w:uiPriority="20" w:unhideWhenUsed="0" w:qFormat="1"/>
-    <w:lsdException w:name="Table Grid" w:semiHidden="0" w:uiPriority="59" w:unhideWhenUsed="0"/>
-    <w:lsdException w:name="Placeholder Text" w:unhideWhenUsed="0"/>
-    <w:lsdException w:name="No Spacing" w:semiHidden="0" w:uiPriority="1" w:unhideWhenUsed="0" w:qFormat="1"/>
-    <w:lsdException w:name="Light Shading" w:semiHidden="0" w:uiPriority="60" w:unhideWhenUsed="0"/>
-    <w:lsdException w:name="Light List" w:semiHidden="0" w:uiPriority="61" w:unhideWhenUsed="0"/>
-    <w:lsdException w:name="Light Grid" w:semiHidden="0" w:uiPriority="62" w:unhideWhenUsed="0"/>
-    <w:lsdException w:name="Medium Shading 1" w:semiHidden="0" w:uiPriority="63" w:unhideWhenUsed="0"/>
-    <w:lsdException w:name="Medium Shading 2" w:semiHidden="0" w:uiPriority="64" w:unhideWhenUsed="0"/>
-    <w:lsdException w:name="Medium List 1" w:semiHidden="0" w:uiPriority="65" w:unhideWhenUsed="0"/>
-    <w:lsdException w:name="Medium List 2" w:semiHidden="0" w:uiPriority="66" w:unhideWhenUsed="0"/>
-    <w:lsdException w:name="Medium Grid 1" w:semiHidden="0" w:uiPriority="67" w:unhideWhenUsed="0"/>
-    <w:lsdException w:name="Medium Grid 2" w:semiHidden="0" w:uiPriority="68" w:unhideWhenUsed="0"/>
-    <w:lsdException w:name="Medium Grid 3" w:semiHidden="0" w:uiPriority="69" w:unhideWhenUsed="0"/>
-    <w:lsdException w:name="Dark List" w:semiHidden="0" w:uiPriority="70" w:unhideWhenUsed="0"/>
-    <w:lsdException w:name="Colorful Shading" w:semiHidden="0" w:uiPriority="71" w:unhideWhenUsed="0"/>
-    <w:lsdException w:name="Colorful List" w:semiHidden="0" w:uiPriority="72" w:unhideWhenUsed="0"/>
-    <w:lsdException w:name="Colorful Grid" w:semiHidden="0" w:uiPriority="73" w:unhideWhenUsed="0"/>
-    <w:lsdException w:name="Light Shading Accent 1" w:semiHidden="0" w:uiPriority="60" w:unhideWhenUsed="0"/>
-    <w:lsdException w:name="Light List Accent 1" w:semiHidden="0" w:uiPriority="61" w:unhideWhenUsed="0"/>
-    <w:lsdException w:name="Light Grid Accent 1" w:semiHidden="0" w:uiPriority="62" w:unhideWhenUsed="0"/>
-    <w:lsdException w:name="Medium Shading 1 Accent 1" w:semiHidden="0" w:uiPriority="63" w:unhideWhenUsed="0"/>
-    <w:lsdException w:name="Medium Shading 2 Accent 1" w:semiHidden="0" w:uiPriority="64" w:unhideWhenUsed="0"/>
-    <w:lsdException w:name="Medium List 1 Accent 1" w:semiHidden="0" w:uiPriority="65" w:unhideWhenUsed="0"/>
-    <w:lsdException w:name="Revision" w:unhideWhenUsed="0"/>
-    <w:lsdException w:name="List Paragraph" w:semiHidden="0" w:uiPriority="34" w:unhideWhenUsed="0" w:qFormat="1"/>
-    <w:lsdException w:name="Quote" w:semiHidden="0" w:uiPriority="29" w:unhideWhenUsed="0" w:qFormat="1"/>
-    <w:lsdException w:name="Intense Quote" w:semiHidden="0" w:uiPriority="30" w:unhideWhenUsed="0" w:qFormat="1"/>
-    <w:lsdException w:name="Medium List 2 Accent 1" w:semiHidden="0" w:uiPriority="66" w:unhideWhenUsed="0"/>
-    <w:lsdException w:name="Medium Grid 1 Accent 1" w:semiHidden="0" w:uiPriority="67" w:unhideWhenUsed="0"/>
-    <w:lsdException w:name="Medium Grid 2 Accent 1" w:semiHidden="0" w:uiPriority="68" w:unhideWhenUsed="0"/>
-    <w:lsdException w:name="Medium Grid 3 Accent 1" w:semiHidden="0" w:uiPriority="69" w:unhideWhenUsed="0"/>
-    <w:lsdException w:name="Dark List Accent 1" w:semiHidden="0" w:uiPriority="70" w:unhideWhenUsed="0"/>
-    <w:lsdException w:name="Colorful Shading Accent 1" w:semiHidden="0" w:uiPriority="71" w:unhideWhenUsed="0"/>
-    <w:lsdException w:name="Colorful List Accent 1" w:semiHidden="0" w:uiPriority="72" w:unhideWhenUsed="0"/>
-    <w:lsdException w:name="Colorful Grid Accent 1" w:semiHidden="0" w:uiPriority="73" w:unhideWhenUsed="0"/>
-    <w:lsdException w:name="Light Shading Accent 2" w:semiHidden="0" w:uiPriority="60" w:unhideWhenUsed="0"/>
-    <w:lsdException w:name="Light List Accent 2" w:semiHidden="0" w:uiPriority="61" w:unhideWhenUsed="0"/>
-    <w:lsdException w:name="Light Grid Accent 2" w:semiHidden="0" w:uiPriority="62" w:unhideWhenUsed="0"/>
-    <w:lsdException w:name="Medium Shading 1 Accent 2" w:semiHidden="0" w:uiPriority="63" w:unhideWhenUsed="0"/>
-    <w:lsdException w:name="Medium Shading 2 Accent 2" w:semiHidden="0" w:uiPriority="64" w:unhideWhenUsed="0"/>
-    <w:lsdException w:name="Medium List 1 Accent 2" w:semiHidden="0" w:uiPriority="65" w:unhideWhenUsed="0"/>
-    <w:lsdException w:name="Medium List 2 Accent 2" w:semiHidden="0" w:uiPriority="66" w:unhideWhenUsed="0"/>
-    <w:lsdException w:name="Medium Grid 1 Accent 2" w:semiHidden="0" w:uiPriority="67" w:unhideWhenUsed="0"/>
-    <w:lsdException w:name="Medium Grid 2 Accent 2" w:semiHidden="0" w:uiPriority="68" w:unhideWhenUsed="0"/>
-    <w:lsdException w:name="Medium Grid 3 Accent 2" w:semiHidden="0" w:uiPriority="69" w:unhideWhenUsed="0"/>
-    <w:lsdException w:name="Dark List Accent 2" w:semiHidden="0" w:uiPriority="70" w:unhideWhenUsed="0"/>
-    <w:lsdException w:name="Colorful Shading Accent 2" w:semiHidden="0" w:uiPriority="71" w:unhideWhenUsed="0"/>
-    <w:lsdException w:name="Colorful List Accent 2" w:semiHidden="0" w:uiPriority="72" w:unhideWhenUsed="0"/>
-    <w:lsdException w:name="Colorful Grid Accent 2" w:semiHidden="0" w:uiPriority="73" w:unhideWhenUsed="0"/>
-    <w:lsdException w:name="Light Shading Accent 3" w:semiHidden="0" w:uiPriority="60" w:unhideWhenUsed="0"/>
-    <w:lsdException w:name="Light List Accent 3" w:semiHidden="0" w:uiPriority="61" w:unhideWhenUsed="0"/>
-    <w:lsdException w:name="Light Grid Accent 3" w:semiHidden="0" w:uiPriority="62" w:unhideWhenUsed="0"/>
-    <w:lsdException w:name="Medium Shading 1 Accent 3" w:semiHidden="0" w:uiPriority="63" w:unhideWhenUsed="0"/>
-    <w:lsdException w:name="Medium Shading 2 Accent 3" w:semiHidden="0" w:uiPriority="64" w:unhideWhenUsed="0"/>
-    <w:lsdException w:name="Medium List 1 Accent 3" w:semiHidden="0" w:uiPriority="65" w:unhideWhenUsed="0"/>
-    <w:lsdException w:name="Medium List 2 Accent 3" w:semiHidden="0" w:uiPriority="66" w:unhideWhenUsed="0"/>
-    <w:lsdException w:name="Medium Grid 1 Accent 3" w:semiHidden="0" w:uiPriority="67" w:unhideWhenUsed="0"/>
-    <w:lsdException w:name="Medium Grid 2 Accent 3" w:semiHidden="0" w:uiPriority="68" w:unhideWhenUsed="0"/>
-    <w:lsdException w:name="Medium Grid 3 Accent 3" w:semiHidden="0" w:uiPriority="69" w:unhideWhenUsed="0"/>
-    <w:lsdException w:name="Dark List Accent 3" w:semiHidden="0" w:uiPriority="70" w:unhideWhenUsed="0"/>
-    <w:lsdException w:name="Colorful Shading Accent 3" w:semiHidden="0" w:uiPriority="71" w:unhideWhenUsed="0"/>
-    <w:lsdException w:name="Colorful List Accent 3" w:semiHidden="0" w:uiPriority="72" w:unhideWhenUsed="0"/>
-    <w:lsdException w:name="Colorful Grid Accent 3" w:semiHidden="0" w:uiPriority="73" w:unhideWhenUsed="0"/>
-    <w:lsdException w:name="Light Shading Accent 4" w:semiHidden="0" w:uiPriority="60" w:unhideWhenUsed="0"/>
-    <w:lsdException w:name="Light List Accent 4" w:semiHidden="0" w:uiPriority="61" w:unhideWhenUsed="0"/>
-    <w:lsdException w:name="Light Grid Accent 4" w:semiHidden="0" w:uiPriority="62" w:unhideWhenUsed="0"/>
-    <w:lsdException w:name="Medium Shading 1 Accent 4" w:semiHidden="0" w:uiPriority="63" w:unhideWhenUsed="0"/>
-    <w:lsdException w:name="Medium Shading 2 Accent 4" w:semiHidden="0" w:uiPriority="64" w:unhideWhenUsed="0"/>
-    <w:lsdException w:name="Medium List 1 Accent 4" w:semiHidden="0" w:uiPriority="65" w:unhideWhenUsed="0"/>
-    <w:lsdException w:name="Medium List 2 Accent 4" w:semiHidden="0" w:uiPriority="66" w:unhideWhenUsed="0"/>
-    <w:lsdException w:name="Medium Grid 1 Accent 4" w:semiHidden="0" w:uiPriority="67" w:unhideWhenUsed="0"/>
-    <w:lsdException w:name="Medium Grid 2 Accent 4" w:semiHidden="0" w:uiPriority="68" w:unhideWhenUsed="0"/>
-    <w:lsdException w:name="Medium Grid 3 Accent 4" w:semiHidden="0" w:uiPriority="69" w:unhideWhenUsed="0"/>
-    <w:lsdException w:name="Dark List Accent 4" w:semiHidden="0" w:uiPriority="70" w:unhideWhenUsed="0"/>
-    <w:lsdException w:name="Colorful Shading Accent 4" w:semiHidden="0" w:uiPriority="71" w:unhideWhenUsed="0"/>
-    <w:lsdException w:name="Colorful List Accent 4" w:semiHidden="0" w:uiPriority="72" w:unhideWhenUsed="0"/>
-    <w:lsdException w:name="Colorful Grid Accent 4" w:semiHidden="0" w:uiPriority="73" w:unhideWhenUsed="0"/>
-    <w:lsdException w:name="Light Shading Accent 5" w:semiHidden="0" w:uiPriority="60" w:unhideWhenUsed="0"/>
-    <w:lsdException w:name="Light List Accent 5" w:semiHidden="0" w:uiPriority="61" w:unhideWhenUsed="0"/>
-    <w:lsdException w:name="Light Grid Accent 5" w:semiHidden="0" w:uiPriority="62" w:unhideWhenUsed="0"/>
-    <w:lsdException w:name="Medium Shading 1 Accent 5" w:semiHidden="0" w:uiPriority="63" w:unhideWhenUsed="0"/>
-    <w:lsdException w:name="Medium Shading 2 Accent 5" w:semiHidden="0" w:uiPriority="64" w:unhideWhenUsed="0"/>
-    <w:lsdException w:name="Medium List 1 Accent 5" w:semiHidden="0" w:uiPriority="65" w:unhideWhenUsed="0"/>
-    <w:lsdException w:name="Medium List 2 Accent 5" w:semiHidden="0" w:uiPriority="66" w:unhideWhenUsed="0"/>
-    <w:lsdException w:name="Medium Grid 1 Accent 5" w:semiHidden="0" w:uiPriority="67" w:unhideWhenUsed="0"/>
-    <w:lsdException w:name="Medium Grid 2 Accent 5" w:semiHidden="0" w:uiPriority="68" w:unhideWhenUsed="0"/>
-    <w:lsdException w:name="Medium Grid 3 Accent 5" w:semiHidden="0" w:uiPriority="69" w:unhideWhenUsed="0"/>
-    <w:lsdException w:name="Dark List Accent 5" w:semiHidden="0" w:uiPriority="70" w:unhideWhenUsed="0"/>
-    <w:lsdException w:name="Colorful Shading Accent 5" w:semiHidden="0" w:uiPriority="71" w:unhideWhenUsed="0"/>
-    <w:lsdException w:name="Colorful List Accent 5" w:semiHidden="0" w:uiPriority="72" w:unhideWhenUsed="0"/>
-    <w:lsdException w:name="Colorful Grid Accent 5" w:semiHidden="0" w:uiPriority="73" w:unhideWhenUsed="0"/>
-    <w:lsdException w:name="Light Shading Accent 6" w:semiHidden="0" w:uiPriority="60" w:unhideWhenUsed="0"/>
-    <w:lsdException w:name="Light List Accent 6" w:semiHidden="0" w:uiPriority="61" w:unhideWhenUsed="0"/>
-    <w:lsdException w:name="Light Grid Accent 6" w:semiHidden="0" w:uiPriority="62" w:unhideWhenUsed="0"/>
-    <w:lsdException w:name="Medium Shading 1 Accent 6" w:semiHidden="0" w:uiPriority="63" w:unhideWhenUsed="0"/>
-    <w:lsdException w:name="Medium Shading 2 Accent 6" w:semiHidden="0" w:uiPriority="64" w:unhideWhenUsed="0"/>
-    <w:lsdException w:name="Medium List 1 Accent 6" w:semiHidden="0" w:uiPriority="65" w:unhideWhenUsed="0"/>
-    <w:lsdException w:name="Medium List 2 Accent 6" w:semiHidden="0" w:uiPriority="66" w:unhideWhenUsed="0"/>
-    <w:lsdException w:name="Medium Grid 1 Accent 6" w:semiHidden="0" w:uiPriority="67" w:unhideWhenUsed="0"/>
-    <w:lsdException w:name="Medium Grid 2 Accent 6" w:semiHidden="0" w:uiPriority="68" w:unhideWhenUsed="0"/>
-    <w:lsdException w:name="Medium Grid 3 Accent 6" w:semiHidden="0" w:uiPriority="69" w:unhideWhenUsed="0"/>
-    <w:lsdException w:name="Dark List Accent 6" w:semiHidden="0" w:uiPriority="70" w:unhideWhenUsed="0"/>
-    <w:lsdException w:name="Colorful Shading Accent 6" w:semiHidden="0" w:uiPriority="71" w:unhideWhenUsed="0"/>
-    <w:lsdException w:name="Colorful List Accent 6" w:semiHidden="0" w:uiPriority="72" w:unhideWhenUsed="0"/>
-    <w:lsdException w:name="Colorful Grid Accent 6" w:semiHidden="0" w:uiPriority="73" w:unhideWhenUsed="0"/>
-    <w:lsdException w:name="Subtle Emphasis" w:semiHidden="0" w:uiPriority="19" w:unhideWhenUsed="0" w:qFormat="1"/>
-    <w:lsdException w:name="Intense Emphasis" w:semiHidden="0" w:uiPriority="21" w:unhideWhenUsed="0" w:qFormat="1"/>
-    <w:lsdException w:name="Subtle Reference" w:semiHidden="0" w:uiPriority="31" w:unhideWhenUsed="0" w:qFormat="1"/>
-    <w:lsdException w:name="Intense Reference" w:semiHidden="0" w:uiPriority="32" w:unhideWhenUsed="0" w:qFormat="1"/>
-    <w:lsdException w:name="Book Title" w:semiHidden="0" w:uiPriority="33" w:unhideWhenUsed="0" w:qFormat="1"/>
-    <w:lsdException w:name="Bibliography" w:uiPriority="37"/>
-    <w:lsdException w:name="TOC Heading" w:uiPriority="39" w:qFormat="1"/>
-  </w:latentStyles>
-  <w:style w:type="paragraph" w:default="1" w:styleId="Normal">
-    <w:name w:val="Normal"/>
-    <w:qFormat/>
-  </w:style>
-  <w:style w:type="paragraph" w:styleId="Heading1">
-    <w:name w:val="heading 1"/>
-    <w:basedOn w:val="Normal"/>
-    <w:next w:val="Normal"/>
-    <w:link w:val="Heading1Char"/>
-    <w:uiPriority w:val="9"/>
-    <w:qFormat/>
-    <w:rsid w:val="006E1F62"/>
-    <w:pPr>
-      <w:keepNext/>
-      <w:keepLines/>
-      <w:spacing w:before="480" w:after="0"/>
-      <w:outlineLvl w:val="0"/>
-    </w:pPr>
-    <w:rPr>
-      <w:rFonts w:asciiTheme="majorHAnsi" w:eastAsiaTheme="majorEastAsia" w:hAnsiTheme="majorHAnsi" w:cstheme="majorBidi"/>
-      <w:b/>
-      <w:bCs/>
-      <w:color w:val="365F91" w:themeColor="accent1" w:themeShade="BF"/>
-      <w:sz w:val="28"/>
-      <w:szCs w:val="28"/>
-    </w:rPr>
-  </w:style>
-  <w:style w:type="paragraph" w:styleId="Heading2">
-    <w:name w:val="heading 2"/>
-    <w:basedOn w:val="Normal"/>
-    <w:next w:val="Normal"/>
-    <w:link w:val="Heading2Char"/>
-    <w:uiPriority w:val="9"/>
-    <w:unhideWhenUsed/>
-    <w:qFormat/>
-    <w:rsid w:val="006E1F62"/>
-    <w:pPr>
-      <w:keepNext/>
-      <w:keepLines/>
-      <w:spacing w:before="200" w:after="0"/>
-      <w:outlineLvl w:val="1"/>
-    </w:pPr>
-    <w:rPr>
-      <w:rFonts w:asciiTheme="majorHAnsi" w:eastAsiaTheme="majorEastAsia" w:hAnsiTheme="majorHAnsi" w:cstheme="majorBidi"/>
-      <w:b/>
-      <w:bCs/>
-      <w:color w:val="4F81BD" w:themeColor="accent1"/>
-      <w:sz w:val="26"/>
-      <w:szCs w:val="26"/>
-    </w:rPr>
-  </w:style>
-  <w:style w:type="character" w:default="1" w:styleId="DefaultParagraphFont">
-    <w:name w:val="Default Paragraph Font"/>
-    <w:uiPriority w:val="1"/>
-    <w:semiHidden/>
-    <w:unhideWhenUsed/>
-  </w:style>
-  <w:style w:type="table" w:default="1" w:styleId="TableNormal">
-    <w:name w:val="Normal Table"/>
-    <w:uiPriority w:val="99"/>
-    <w:semiHidden/>
-    <w:unhideWhenUsed/>
-    <w:tblPr>
-      <w:tblInd w:w="0" w:type="dxa"/>
-      <w:tblCellMar>
-        <w:top w:w="0" w:type="dxa"/>
-        <w:left w:w="108" w:type="dxa"/>
-        <w:bottom w:w="0" w:type="dxa"/>
-        <w:right w:w="108" w:type="dxa"/>
-      </w:tblCellMar>
-    </w:tblPr>
-  </w:style>
-  <w:style w:type="numbering" w:default="1" w:styleId="NoList">
-    <w:name w:val="No List"/>
-    <w:uiPriority w:val="99"/>
-    <w:semiHidden/>
-    <w:unhideWhenUsed/>
-  </w:style>
-  <w:style w:type="character" w:customStyle="1" w:styleId="Heading1Char">
-    <w:name w:val="Heading 1 Char"/>
-    <w:basedOn w:val="DefaultParagraphFont"/>
-    <w:link w:val="Heading1"/>
-    <w:uiPriority w:val="9"/>
-    <w:rsid w:val="006E1F62"/>
-    <w:rPr>
-      <w:rFonts w:asciiTheme="majorHAnsi" w:eastAsiaTheme="majorEastAsia" w:hAnsiTheme="majorHAnsi" w:cstheme="majorBidi"/>
-      <w:b/>
-      <w:bCs/>
-      <w:color w:val="365F91" w:themeColor="accent1" w:themeShade="BF"/>
-      <w:sz w:val="28"/>
-      <w:szCs w:val="28"/>
-    </w:rPr>
-  </w:style>
-  <w:style w:type="character" w:customStyle="1" w:styleId="Heading2Char">
-    <w:name w:val="Heading 2 Char"/>
-    <w:basedOn w:val="DefaultParagraphFont"/>
-    <w:link w:val="Heading2"/>
-    <w:uiPriority w:val="9"/>
-    <w:rsid w:val="006E1F62"/>
-    <w:rPr>
-      <w:rFonts w:asciiTheme="majorHAnsi" w:eastAsiaTheme="majorEastAsia" w:hAnsiTheme="majorHAnsi" w:cstheme="majorBidi"/>
-      <w:b/>
-      <w:bCs/>
-      <w:color w:val="4F81BD" w:themeColor="accent1"/>
-      <w:sz w:val="26"/>
-      <w:szCs w:val="26"/>
-    </w:rPr>
-  </w:style>
-  <w:style w:type="paragraph" w:styleId="ListParagraph">
-    <w:name w:val="List Paragraph"/>
-    <w:basedOn w:val="Normal"/>
-    <w:uiPriority w:val="34"/>
-    <w:qFormat/>
-    <w:rsid w:val="008629C5"/>
-    <w:pPr>
-      <w:ind w:left="720"/>
-      <w:contextualSpacing/>
-    </w:pPr>
-  </w:style>
-  <w:style w:type="paragraph" w:styleId="BalloonText">
-    <w:name w:val="Balloon Text"/>
-    <w:basedOn w:val="Normal"/>
-    <w:link w:val="BalloonTextChar"/>
-    <w:uiPriority w:val="99"/>
-    <w:semiHidden/>
-    <w:unhideWhenUsed/>
-    <w:rsid w:val="004843FF"/>
-    <w:pPr>
-      <w:spacing w:after="0" w:line="240" w:lineRule="auto"/>
-    </w:pPr>
-    <w:rPr>
-      <w:rFonts w:ascii="Tahoma" w:hAnsi="Tahoma" w:cs="Tahoma"/>
-      <w:sz w:val="16"/>
-      <w:szCs w:val="16"/>
-    </w:rPr>
-  </w:style>
-  <w:style w:type="character" w:customStyle="1" w:styleId="BalloonTextChar">
-    <w:name w:val="Balloon Text Char"/>
-    <w:basedOn w:val="DefaultParagraphFont"/>
-    <w:link w:val="BalloonText"/>
-    <w:uiPriority w:val="99"/>
-    <w:semiHidden/>
-    <w:rsid w:val="004843FF"/>
-    <w:rPr>
-      <w:rFonts w:ascii="Tahoma" w:hAnsi="Tahoma" w:cs="Tahoma"/>
-      <w:sz w:val="16"/>
-      <w:szCs w:val="16"/>
-    </w:rPr>
-  </w:style>
-</w:styles>
-</file>
-
-<file path=word/stylesWithEffects.xml><?xml version="1.0" encoding="utf-8"?>
-<w:styles xmlns:wpc="http://schemas.microsoft.com/office/word/2010/wordprocessingCanvas" xmlns:mc="http://schemas.openxmlformats.org/markup-compatibility/2006" xmlns:o="urn:schemas-microsoft-com:office:office" xmlns:r="http://schemas.openxmlformats.org/officeDocument/2006/relationships" xmlns:m="http://schemas.openxmlformats.org/officeDocument/2006/math" xmlns:v="urn:schemas-microsoft-com:vml" xmlns:wp14="http://schemas.microsoft.com/office/word/2010/wordprocessingDrawing" xmlns:wp="http://schemas.openxmlformats.org/drawingml/2006/wordprocessingDrawing" xmlns:w10="urn:schemas-microsoft-com:office:word" xmlns:w="http://schemas.openxmlformats.org/wordprocessingml/2006/main" xmlns:w14="http://schemas.microsoft.com/office/word/2010/wordml" xmlns:wpg="http://schemas.microsoft.com/office/word/2010/wordprocessingGroup" xmlns:wpi="http://schemas.microsoft.com/office/word/2010/wordprocessingInk" xmlns:wne="http://schemas.microsoft.com/office/word/2006/wordml" xmlns:wps="http://schemas.microsoft.com/office/word/2010/wordprocessingShape" mc:Ignorable="w14 wp14">
-  <w:docDefaults>
-    <w:rPrDefault>
-      <w:rPr>
-        <w:rFonts w:ascii="Arial" w:eastAsiaTheme="minorHAnsi" w:hAnsi="Arial" w:cs="Arial"/>
-        <w:sz w:val="24"/>
-        <w:szCs w:val="24"/>
-        <w:lang w:val="en-GB" w:eastAsia="en-US" w:bidi="ar-SA"/>
-      </w:rPr>
-    </w:rPrDefault>
-    <w:pPrDefault>
-      <w:pPr>
-        <w:spacing w:after="200" w:line="276" w:lineRule="auto"/>
-      </w:pPr>
-    </w:pPrDefault>
-  </w:docDefaults>
-  <w:latentStyles w:defLockedState="0" w:defUIPriority="99" w:defSemiHidden="1" w:defUnhideWhenUsed="1" w:defQFormat="0" w:count="267">
-    <w:lsdException w:name="Normal" w:semiHidden="0" w:uiPriority="0" w:unhideWhenUsed="0" w:qFormat="1"/>
-    <w:lsdException w:name="heading 1" w:semiHidden="0" w:uiPriority="9" w:unhideWhenUsed="0" w:qFormat="1"/>
-    <w:lsdException w:name="heading 2" w:uiPriority="9" w:qFormat="1"/>
-    <w:lsdException w:name="heading 3" w:uiPriority="9" w:qFormat="1"/>
-    <w:lsdException w:name="heading 4" w:uiPriority="9" w:qFormat="1"/>
-    <w:lsdException w:name="heading 5" w:uiPriority="9" w:qFormat="1"/>
-    <w:lsdException w:name="heading 6" w:uiPriority="9" w:qFormat="1"/>
-    <w:lsdException w:name="heading 7" w:uiPriority="9" w:qFormat="1"/>
-    <w:lsdException w:name="heading 8" w:uiPriority="9" w:qFormat="1"/>
-    <w:lsdException w:name="heading 9" w:uiPriority="9" w:qFormat="1"/>
-    <w:lsdException w:name="toc 1" w:uiPriority="39"/>
-    <w:lsdException w:name="toc 2" w:uiPriority="39"/>
-    <w:lsdException w:name="toc 3" w:uiPriority="39"/>
-    <w:lsdException w:name="toc 4" w:uiPriority="39"/>
-    <w:lsdException w:name="toc 5" w:uiPriority="39"/>
-    <w:lsdException w:name="toc 6" w:uiPriority="39"/>
-    <w:lsdException w:name="toc 7" w:uiPriority="39"/>
-    <w:lsdException w:name="toc 8" w:uiPriority="39"/>
-    <w:lsdException w:name="toc 9" w:uiPriority="39"/>
-    <w:lsdException w:name="caption" w:uiPriority="35" w:qFormat="1"/>
-    <w:lsdException w:name="Title" w:semiHidden="0" w:uiPriority="10" w:unhideWhenUsed="0" w:qFormat="1"/>
-    <w:lsdException w:name="Default Paragraph Font" w:uiPriority="1"/>
-    <w:lsdException w:name="Subtitle" w:semiHidden="0" w:uiPriority="11" w:unhideWhenUsed="0" w:qFormat="1"/>
-    <w:lsdException w:name="Strong" w:semiHidden="0" w:uiPriority="22" w:unhideWhenUsed="0" w:qFormat="1"/>
-    <w:lsdException w:name="Emphasis" w:semiHidden="0" w:uiPriority="20" w:unhideWhenUsed="0" w:qFormat="1"/>
-    <w:lsdException w:name="Table Grid" w:semiHidden="0" w:uiPriority="59" w:unhideWhenUsed="0"/>
-    <w:lsdException w:name="Placeholder Text" w:unhideWhenUsed="0"/>
-    <w:lsdException w:name="No Spacing" w:semiHidden="0" w:uiPriority="1" w:unhideWhenUsed="0" w:qFormat="1"/>
-    <w:lsdException w:name="Light Shading" w:semiHidden="0" w:uiPriority="60" w:unhideWhenUsed="0"/>
-    <w:lsdException w:name="Light List" w:semiHidden="0" w:uiPriority="61" w:unhideWhenUsed="0"/>
-    <w:lsdException w:name="Light Grid" w:semiHidden="0" w:uiPriority="62" w:unhideWhenUsed="0"/>
-    <w:lsdException w:name="Medium Shading 1" w:semiHidden="0" w:uiPriority="63" w:unhideWhenUsed="0"/>
-    <w:lsdException w:name="Medium Shading 2" w:semiHidden="0" w:uiPriority="64" w:unhideWhenUsed="0"/>
-    <w:lsdException w:name="Medium List 1" w:semiHidden="0" w:uiPriority="65" w:unhideWhenUsed="0"/>
-    <w:lsdException w:name="Medium List 2" w:semiHidden="0" w:uiPriority="66" w:unhideWhenUsed="0"/>
-    <w:lsdException w:name="Medium Grid 1" w:semiHidden="0" w:uiPriority="67" w:unhideWhenUsed="0"/>
-    <w:lsdException w:name="Medium Grid 2" w:semiHidden="0" w:uiPriority="68" w:unhideWhenUsed="0"/>
-    <w:lsdException w:name="Medium Grid 3" w:semiHidden="0" w:uiPriority="69" w:unhideWhenUsed="0"/>
-    <w:lsdException w:name="Dark List" w:semiHidden="0" w:uiPriority="70" w:unhideWhenUsed="0"/>
-    <w:lsdException w:name="Colorful Shading" w:semiHidden="0" w:uiPriority="71" w:unhideWhenUsed="0"/>
-    <w:lsdException w:name="Colorful List" w:semiHidden="0" w:uiPriority="72" w:unhideWhenUsed="0"/>
-    <w:lsdException w:name="Colorful Grid" w:semiHidden="0" w:uiPriority="73" w:unhideWhenUsed="0"/>
-    <w:lsdException w:name="Light Shading Accent 1" w:semiHidden="0" w:uiPriority="60" w:unhideWhenUsed="0"/>
-    <w:lsdException w:name="Light List Accent 1" w:semiHidden="0" w:uiPriority="61" w:unhideWhenUsed="0"/>
-    <w:lsdException w:name="Light Grid Accent 1" w:semiHidden="0" w:uiPriority="62" w:unhideWhenUsed="0"/>
-    <w:lsdException w:name="Medium Shading 1 Accent 1" w:semiHidden="0" w:uiPriority="63" w:unhideWhenUsed="0"/>
-    <w:lsdException w:name="Medium Shading 2 Accent 1" w:semiHidden="0" w:uiPriority="64" w:unhideWhenUsed="0"/>
-    <w:lsdException w:name="Medium List 1 Accent 1" w:semiHidden="0" w:uiPriority="65" w:unhideWhenUsed="0"/>
-    <w:lsdException w:name="Revision" w:unhideWhenUsed="0"/>
-    <w:lsdException w:name="List Paragraph" w:semiHidden="0" w:uiPriority="34" w:unhideWhenUsed="0" w:qFormat="1"/>
-    <w:lsdException w:name="Quote" w:semiHidden="0" w:uiPriority="29" w:unhideWhenUsed="0" w:qFormat="1"/>
-    <w:lsdException w:name="Intense Quote" w:semiHidden="0" w:uiPriority="30" w:unhideWhenUsed="0" w:qFormat="1"/>
-    <w:lsdException w:name="Medium List 2 Accent 1" w:semiHidden="0" w:uiPriority="66" w:unhideWhenUsed="0"/>
-    <w:lsdException w:name="Medium Grid 1 Accent 1" w:semiHidden="0" w:uiPriority="67" w:unhideWhenUsed="0"/>
-    <w:lsdException w:name="Medium Grid 2 Accent 1" w:semiHidden="0" w:uiPriority="68" w:unhideWhenUsed="0"/>
-    <w:lsdException w:name="Medium Grid 3 Accent 1" w:semiHidden="0" w:uiPriority="69" w:unhideWhenUsed="0"/>
-    <w:lsdException w:name="Dark List Accent 1" w:semiHidden="0" w:uiPriority="70" w:unhideWhenUsed="0"/>
-    <w:lsdException w:name="Colorful Shading Accent 1" w:semiHidden="0" w:uiPriority="71" w:unhideWhenUsed="0"/>
-    <w:lsdException w:name="Colorful List Accent 1" w:semiHidden="0" w:uiPriority="72" w:unhideWhenUsed="0"/>
-    <w:lsdException w:name="Colorful Grid Accent 1" w:semiHidden="0" w:uiPriority="73" w:unhideWhenUsed="0"/>
-    <w:lsdException w:name="Light Shading Accent 2" w:semiHidden="0" w:uiPriority="60" w:unhideWhenUsed="0"/>
-    <w:lsdException w:name="Light List Accent 2" w:semiHidden="0" w:uiPriority="61" w:unhideWhenUsed="0"/>
-    <w:lsdException w:name="Light Grid Accent 2" w:semiHidden="0" w:uiPriority="62" w:unhideWhenUsed="0"/>
-    <w:lsdException w:name="Medium Shading 1 Accent 2" w:semiHidden="0" w:uiPriority="63" w:unhideWhenUsed="0"/>
-    <w:lsdException w:name="Medium Shading 2 Accent 2" w:semiHidden="0" w:uiPriority="64" w:unhideWhenUsed="0"/>
-    <w:lsdException w:name="Medium List 1 Accent 2" w:semiHidden="0" w:uiPriority="65" w:unhideWhenUsed="0"/>
-    <w:lsdException w:name="Medium List 2 Accent 2" w:semiHidden="0" w:uiPriority="66" w:unhideWhenUsed="0"/>
-    <w:lsdException w:name="Medium Grid 1 Accent 2" w:semiHidden="0" w:uiPriority="67" w:unhideWhenUsed="0"/>
-    <w:lsdException w:name="Medium Grid 2 Accent 2" w:semiHidden="0" w:uiPriority="68" w:unhideWhenUsed="0"/>
-    <w:lsdException w:name="Medium Grid 3 Accent 2" w:semiHidden="0" w:uiPriority="69" w:unhideWhenUsed="0"/>
-    <w:lsdException w:name="Dark List Accent 2" w:semiHidden="0" w:uiPriority="70" w:unhideWhenUsed="0"/>
-    <w:lsdException w:name="Colorful Shading Accent 2" w:semiHidden="0" w:uiPriority="71" w:unhideWhenUsed="0"/>
-    <w:lsdException w:name="Colorful List Accent 2" w:semiHidden="0" w:uiPriority="72" w:unhideWhenUsed="0"/>
-    <w:lsdException w:name="Colorful Grid Accent 2" w:semiHidden="0" w:uiPriority="73" w:unhideWhenUsed="0"/>
-    <w:lsdException w:name="Light Shading Accent 3" w:semiHidden="0" w:uiPriority="60" w:unhideWhenUsed="0"/>
-    <w:lsdException w:name="Light List Accent 3" w:semiHidden="0" w:uiPriority="61" w:unhideWhenUsed="0"/>
-    <w:lsdException w:name="Light Grid Accent 3" w:semiHidden="0" w:uiPriority="62" w:unhideWhenUsed="0"/>
-    <w:lsdException w:name="Medium Shading 1 Accent 3" w:semiHidden="0" w:uiPriority="63" w:unhideWhenUsed="0"/>
-    <w:lsdException w:name="Medium Shading 2 Accent 3" w:semiHidden="0" w:uiPriority="64" w:unhideWhenUsed="0"/>
-    <w:lsdException w:name="Medium List 1 Accent 3" w:semiHidden="0" w:uiPriority="65" w:unhideWhenUsed="0"/>
-    <w:lsdException w:name="Medium List 2 Accent 3" w:semiHidden="0" w:uiPriority="66" w:unhideWhenUsed="0"/>
-    <w:lsdException w:name="Medium Grid 1 Accent 3" w:semiHidden="0" w:uiPriority="67" w:unhideWhenUsed="0"/>
-    <w:lsdException w:name="Medium Grid 2 Accent 3" w:semiHidden="0" w:uiPriority="68" w:unhideWhenUsed="0"/>
-    <w:lsdException w:name="Medium Grid 3 Accent 3" w:semiHidden="0" w:uiPriority="69" w:unhideWhenUsed="0"/>
-    <w:lsdException w:name="Dark List Accent 3" w:semiHidden="0" w:uiPriority="70" w:unhideWhenUsed="0"/>
-    <w:lsdException w:name="Colorful Shading Accent 3" w:semiHidden="0" w:uiPriority="71" w:unhideWhenUsed="0"/>
-    <w:lsdException w:name="Colorful List Accent 3" w:semiHidden="0" w:uiPriority="72" w:unhideWhenUsed="0"/>
-    <w:lsdException w:name="Colorful Grid Accent 3" w:semiHidden="0" w:uiPriority="73" w:unhideWhenUsed="0"/>
-    <w:lsdException w:name="Light Shading Accent 4" w:semiHidden="0" w:uiPriority="60" w:unhideWhenUsed="0"/>
-    <w:lsdException w:name="Light List Accent 4" w:semiHidden="0" w:uiPriority="61" w:unhideWhenUsed="0"/>
-    <w:lsdException w:name="Light Grid Accent 4" w:semiHidden="0" w:uiPriority="62" w:unhideWhenUsed="0"/>
-    <w:lsdException w:name="Medium Shading 1 Accent 4" w:semiHidden="0" w:uiPriority="63" w:unhideWhenUsed="0"/>
-    <w:lsdException w:name="Medium Shading 2 Accent 4" w:semiHidden="0" w:uiPriority="64" w:unhideWhenUsed="0"/>
-    <w:lsdException w:name="Medium List 1 Accent 4" w:semiHidden="0" w:uiPriority="65" w:unhideWhenUsed="0"/>
-    <w:lsdException w:name="Medium List 2 Accent 4" w:semiHidden="0" w:uiPriority="66" w:unhideWhenUsed="0"/>
-    <w:lsdException w:name="Medium Grid 1 Accent 4" w:semiHidden="0" w:uiPriority="67" w:unhideWhenUsed="0"/>
-    <w:lsdException w:name="Medium Grid 2 Accent 4" w:semiHidden="0" w:uiPriority="68" w:unhideWhenUsed="0"/>
-    <w:lsdException w:name="Medium Grid 3 Accent 4" w:semiHidden="0" w:uiPriority="69" w:unhideWhenUsed="0"/>
-    <w:lsdException w:name="Dark List Accent 4" w:semiHidden="0" w:uiPriority="70" w:unhideWhenUsed="0"/>
-    <w:lsdException w:name="Colorful Shading Accent 4" w:semiHidden="0" w:uiPriority="71" w:unhideWhenUsed="0"/>
-    <w:lsdException w:name="Colorful List Accent 4" w:semiHidden="0" w:uiPriority="72" w:unhideWhenUsed="0"/>
-    <w:lsdException w:name="Colorful Grid Accent 4" w:semiHidden="0" w:uiPriority="73" w:unhideWhenUsed="0"/>
-    <w:lsdException w:name="Light Shading Accent 5" w:semiHidden="0" w:uiPriority="60" w:unhideWhenUsed="0"/>
-    <w:lsdException w:name="Light List Accent 5" w:semiHidden="0" w:uiPriority="61" w:unhideWhenUsed="0"/>
-    <w:lsdException w:name="Light Grid Accent 5" w:semiHidden="0" w:uiPriority="62" w:unhideWhenUsed="0"/>
-    <w:lsdException w:name="Medium Shading 1 Accent 5" w:semiHidden="0" w:uiPriority="63" w:unhideWhenUsed="0"/>
-    <w:lsdException w:name="Medium Shading 2 Accent 5" w:semiHidden="0" w:uiPriority="64" w:unhideWhenUsed="0"/>
-    <w:lsdException w:name="Medium List 1 Accent 5" w:semiHidden="0" w:uiPriority="65" w:unhideWhenUsed="0"/>
-    <w:lsdException w:name="Medium List 2 Accent 5" w:semiHidden="0" w:uiPriority="66" w:unhideWhenUsed="0"/>
-    <w:lsdException w:name="Medium Grid 1 Accent 5" w:semiHidden="0" w:uiPriority="67" w:unhideWhenUsed="0"/>
-    <w:lsdException w:name="Medium Grid 2 Accent 5" w:semiHidden="0" w:uiPriority="68" w:unhideWhenUsed="0"/>
-    <w:lsdException w:name="Medium Grid 3 Accent 5" w:semiHidden="0" w:uiPriority="69" w:unhideWhenUsed="0"/>
-    <w:lsdException w:name="Dark List Accent 5" w:semiHidden="0" w:uiPriority="70" w:unhideWhenUsed="0"/>
-    <w:lsdException w:name="Colorful Shading Accent 5" w:semiHidden="0" w:uiPriority="71" w:unhideWhenUsed="0"/>
-    <w:lsdException w:name="Colorful List Accent 5" w:semiHidden="0" w:uiPriority="72" w:unhideWhenUsed="0"/>
-    <w:lsdException w:name="Colorful Grid Accent 5" w:semiHidden="0" w:uiPriority="73" w:unhideWhenUsed="0"/>
-    <w:lsdException w:name="Light Shading Accent 6" w:semiHidden="0" w:uiPriority="60" w:unhideWhenUsed="0"/>
-    <w:lsdException w:name="Light List Accent 6" w:semiHidden="0" w:uiPriority="61" w:unhideWhenUsed="0"/>
-    <w:lsdException w:name="Light Grid Accent 6" w:semiHidden="0" w:uiPriority="62" w:unhideWhenUsed="0"/>
-    <w:lsdException w:name="Medium Shading 1 Accent 6" w:semiHidden="0" w:uiPriority="63" w:unhideWhenUsed="0"/>
-    <w:lsdException w:name="Medium Shading 2 Accent 6" w:semiHidden="0" w:uiPriority="64" w:unhideWhenUsed="0"/>
-    <w:lsdException w:name="Medium List 1 Accent 6" w:semiHidden="0" w:uiPriority="65" w:unhideWhenUsed="0"/>
-    <w:lsdException w:name="Medium List 2 Accent 6" w:semiHidden="0" w:uiPriority="66" w:unhideWhenUsed="0"/>
-    <w:lsdException w:name="Medium Grid 1 Accent 6" w:semiHidden="0" w:uiPriority="67" w:unhideWhenUsed="0"/>
-    <w:lsdException w:name="Medium Grid 2 Accent 6" w:semiHidden="0" w:uiPriority="68" w:unhideWhenUsed="0"/>
-    <w:lsdException w:name="Medium Grid 3 Accent 6" w:semiHidden="0" w:uiPriority="69" w:unhideWhenUsed="0"/>
-    <w:lsdException w:name="Dark List Accent 6" w:semiHidden="0" w:uiPriority="70" w:unhideWhenUsed="0"/>
-    <w:lsdException w:name="Colorful Shading Accent 6" w:semiHidden="0" w:uiPriority="71" w:unhideWhenUsed="0"/>
-    <w:lsdException w:name="Colorful List Accent 6" w:semiHidden="0" w:uiPriority="72" w:unhideWhenUsed="0"/>
-    <w:lsdException w:name="Colorful Grid Accent 6" w:semiHidden="0" w:uiPriority="73" w:unhideWhenUsed="0"/>
-    <w:lsdException w:name="Subtle Emphasis" w:semiHidden="0" w:uiPriority="19" w:unhideWhenUsed="0" w:qFormat="1"/>
-    <w:lsdException w:name="Intense Emphasis" w:semiHidden="0" w:uiPriority="21" w:unhideWhenUsed="0" w:qFormat="1"/>
-    <w:lsdException w:name="Subtle Reference" w:semiHidden="0" w:uiPriority="31" w:unhideWhenUsed="0" w:qFormat="1"/>
-    <w:lsdException w:name="Intense Reference" w:semiHidden="0" w:uiPriority="32" w:unhideWhenUsed="0" w:qFormat="1"/>
-    <w:lsdException w:name="Book Title" w:semiHidden="0" w:uiPriority="33" w:unhideWhenUsed="0" w:qFormat="1"/>
-    <w:lsdException w:name="Bibliography" w:uiPriority="37"/>
-    <w:lsdException w:name="TOC Heading" w:uiPriority="39" w:qFormat="1"/>
+  <w:latentStyles w:defLockedState="0" w:defUIPriority="99" w:defSemiHidden="0" w:defUnhideWhenUsed="0" w:defQFormat="0" w:count="375">
+    <w:lsdException w:name="Normal" w:uiPriority="0" w:qFormat="1"/>
+    <w:lsdException w:name="heading 1" w:uiPriority="9" w:qFormat="1"/>
+    <w:lsdException w:name="heading 2" w:semiHidden="1" w:uiPriority="9" w:unhideWhenUsed="1" w:qFormat="1"/>
+    <w:lsdException w:name="heading 3" w:semiHidden="1" w:uiPriority="9" w:unhideWhenUsed="1" w:qFormat="1"/>
+    <w:lsdException w:name="heading 4" w:semiHidden="1" w:uiPriority="9" w:unhideWhenUsed="1" w:qFormat="1"/>
+    <w:lsdException w:name="heading 5" w:semiHidden="1" w:uiPriority="9" w:unhideWhenUsed="1" w:qFormat="1"/>
+    <w:lsdException w:name="heading 6" w:semiHidden="1" w:uiPriority="9" w:unhideWhenUsed="1" w:qFormat="1"/>
+    <w:lsdException w:name="heading 7" w:semiHidden="1" w:uiPriority="9" w:unhideWhenUsed="1" w:qFormat="1"/>
+    <w:lsdException w:name="heading 8" w:semiHidden="1" w:uiPriority="9" w:unhideWhenUsed="1" w:qFormat="1"/>
+    <w:lsdException w:name="heading 9" w:semiHidden="1" w:uiPriority="9" w:unhideWhenUsed="1" w:qFormat="1"/>
+    <w:lsdException w:name="index 1" w:semiHidden="1" w:unhideWhenUsed="1"/>
+    <w:lsdException w:name="index 2" w:semiHidden="1" w:unhideWhenUsed="1"/>
+    <w:lsdException w:name="index 3" w:semiHidden="1" w:unhideWhenUsed="1"/>
+    <w:lsdException w:name="index 4" w:semiHidden="1" w:unhideWhenUsed="1"/>
+    <w:lsdException w:name="index 5" w:semiHidden="1" w:unhideWhenUsed="1"/>
+    <w:lsdException w:name="index 6" w:semiHidden="1" w:unhideWhenUsed="1"/>
+    <w:lsdException w:name="index 7" w:semiHidden="1" w:unhideWhenUsed="1"/>
+    <w:lsdException w:name="index 8" w:semiHidden="1" w:unhideWhenUsed="1"/>
+    <w:lsdException w:name="index 9" w:semiHidden="1" w:unhideWhenUsed="1"/>
+    <w:lsdException w:name="toc 1" w:semiHidden="1" w:uiPriority="39" w:unhideWhenUsed="1"/>
+    <w:lsdException w:name="toc 2" w:semiHidden="1" w:uiPriority="39" w:unhideWhenUsed="1"/>
+    <w:lsdException w:name="toc 3" w:semiHidden="1" w:uiPriority="39" w:unhideWhenUsed="1"/>
+    <w:lsdException w:name="toc 4" w:semiHidden="1" w:uiPriority="39" w:unhideWhenUsed="1"/>
+    <w:lsdException w:name="toc 5" w:semiHidden="1" w:uiPriority="39" w:unhideWhenUsed="1"/>
+    <w:lsdException w:name="toc 6" w:semiHidden="1" w:uiPriority="39" w:unhideWhenUsed="1"/>
+    <w:lsdException w:name="toc 7" w:semiHidden="1" w:uiPriority="39" w:unhideWhenUsed="1"/>
+    <w:lsdException w:name="toc 8" w:semiHidden="1" w:uiPriority="39" w:unhideWhenUsed="1"/>
+    <w:lsdException w:name="toc 9" w:semiHidden="1" w:uiPriority="39" w:unhideWhenUsed="1"/>
+    <w:lsdException w:name="Normal Indent" w:semiHidden="1" w:unhideWhenUsed="1"/>
+    <w:lsdException w:name="footnote text" w:semiHidden="1" w:unhideWhenUsed="1"/>
+    <w:lsdException w:name="annotation text" w:semiHidden="1" w:unhideWhenUsed="1"/>
+    <w:lsdException w:name="header" w:semiHidden="1" w:unhideWhenUsed="1"/>
+    <w:lsdException w:name="footer" w:semiHidden="1" w:unhideWhenUsed="1"/>
+    <w:lsdException w:name="index heading" w:semiHidden="1" w:unhideWhenUsed="1"/>
+    <w:lsdException w:name="caption" w:semiHidden="1" w:uiPriority="35" w:unhideWhenUsed="1" w:qFormat="1"/>
+    <w:lsdException w:name="table of figures" w:semiHidden="1" w:unhideWhenUsed="1"/>
+    <w:lsdException w:name="envelope address" w:semiHidden="1" w:unhideWhenUsed="1"/>
+    <w:lsdException w:name="envelope return" w:semiHidden="1" w:unhideWhenUsed="1"/>
+    <w:lsdException w:name="footnote reference" w:semiHidden="1" w:unhideWhenUsed="1"/>
+    <w:lsdException w:name="annotation reference" w:semiHidden="1" w:unhideWhenUsed="1"/>
+    <w:lsdException w:name="line number" w:semiHidden="1" w:unhideWhenUsed="1"/>
+    <w:lsdException w:name="page number" w:semiHidden="1" w:unhideWhenUsed="1"/>
+    <w:lsdException w:name="endnote reference" w:semiHidden="1" w:unhideWhenUsed="1"/>
+    <w:lsdException w:name="endnote text" w:semiHidden="1" w:unhideWhenUsed="1"/>
+    <w:lsdException w:name="table of authorities" w:semiHidden="1" w:unhideWhenUsed="1"/>
+    <w:lsdException w:name="macro" w:semiHidden="1" w:unhideWhenUsed="1"/>
+    <w:lsdException w:name="toa heading" w:semiHidden="1" w:unhideWhenUsed="1"/>
+    <w:lsdException w:name="List" w:semiHidden="1" w:unhideWhenUsed="1"/>
+    <w:lsdException w:name="List Bullet" w:semiHidden="1" w:unhideWhenUsed="1"/>
+    <w:lsdException w:name="List Number" w:semiHidden="1" w:unhideWhenUsed="1"/>
+    <w:lsdException w:name="List 2" w:semiHidden="1" w:unhideWhenUsed="1"/>
+    <w:lsdException w:name="List 3" w:semiHidden="1" w:unhideWhenUsed="1"/>
+    <w:lsdException w:name="List 4" w:semiHidden="1" w:unhideWhenUsed="1"/>
+    <w:lsdException w:name="List 5" w:semiHidden="1" w:unhideWhenUsed="1"/>
+    <w:lsdException w:name="List Bullet 2" w:semiHidden="1" w:unhideWhenUsed="1"/>
+    <w:lsdException w:name="List Bullet 3" w:semiHidden="1" w:unhideWhenUsed="1"/>
+    <w:lsdException w:name="List Bullet 4" w:semiHidden="1" w:unhideWhenUsed="1"/>
+    <w:lsdException w:name="List Bullet 5" w:semiHidden="1" w:unhideWhenUsed="1"/>
+    <w:lsdException w:name="List Number 2" w:semiHidden="1" w:unhideWhenUsed="1"/>
+    <w:lsdException w:name="List Number 3" w:semiHidden="1" w:unhideWhenUsed="1"/>
+    <w:lsdException w:name="List Number 4" w:semiHidden="1" w:unhideWhenUsed="1"/>
+    <w:lsdException w:name="List Number 5" w:semiHidden="1" w:unhideWhenUsed="1"/>
+    <w:lsdException w:name="Title" w:uiPriority="10" w:qFormat="1"/>
+    <w:lsdException w:name="Closing" w:semiHidden="1" w:unhideWhenUsed="1"/>
+    <w:lsdException w:name="Signature" w:semiHidden="1" w:unhideWhenUsed="1"/>
+    <w:lsdException w:name="Default Paragraph Font" w:semiHidden="1" w:uiPriority="1" w:unhideWhenUsed="1"/>
+    <w:lsdException w:name="Body Text" w:semiHidden="1" w:unhideWhenUsed="1"/>
+    <w:lsdException w:name="Body Text Indent" w:semiHidden="1" w:unhideWhenUsed="1"/>
+    <w:lsdException w:name="List Continue" w:semiHidden="1" w:unhideWhenUsed="1"/>
+    <w:lsdException w:name="List Continue 2" w:semiHidden="1" w:unhideWhenUsed="1"/>
+    <w:lsdException w:name="List Continue 3" w:semiHidden="1" w:unhideWhenUsed="1"/>
+    <w:lsdException w:name="List Continue 4" w:semiHidden="1" w:unhideWhenUsed="1"/>
+    <w:lsdException w:name="List Continue 5" w:semiHidden="1" w:unhideWhenUsed="1"/>
+    <w:lsdException w:name="Message Header" w:semiHidden="1" w:unhideWhenUsed="1"/>
+    <w:lsdException w:name="Subtitle" w:uiPriority="11" w:qFormat="1"/>
+    <w:lsdException w:name="Salutation" w:semiHidden="1" w:unhideWhenUsed="1"/>
+    <w:lsdException w:name="Date" w:semiHidden="1" w:unhideWhenUsed="1"/>
+    <w:lsdException w:name="Body Text First Indent" w:semiHidden="1" w:unhideWhenUsed="1"/>
+    <w:lsdException w:name="Body Text First Indent 2" w:semiHidden="1" w:unhideWhenUsed="1"/>
+    <w:lsdException w:name="Note Heading" w:semiHidden="1" w:unhideWhenUsed="1"/>
+    <w:lsdException w:name="Body Text 2" w:semiHidden="1" w:unhideWhenUsed="1"/>
+    <w:lsdException w:name="Body Text 3" w:semiHidden="1" w:unhideWhenUsed="1"/>
+    <w:lsdException w:name="Body Text Indent 2" w:semiHidden="1" w:unhideWhenUsed="1"/>
+    <w:lsdException w:name="Body Text Indent 3" w:semiHidden="1" w:unhideWhenUsed="1"/>
+    <w:lsdException w:name="Block Text" w:semiHidden="1" w:unhideWhenUsed="1"/>
+    <w:lsdException w:name="Hyperlink" w:semiHidden="1" w:unhideWhenUsed="1"/>
+    <w:lsdException w:name="FollowedHyperlink" w:semiHidden="1" w:unhideWhenUsed="1"/>
+    <w:lsdException w:name="Strong" w:uiPriority="22" w:qFormat="1"/>
+    <w:lsdException w:name="Emphasis" w:uiPriority="20" w:qFormat="1"/>
+    <w:lsdException w:name="Document Map" w:semiHidden="1" w:unhideWhenUsed="1"/>
+    <w:lsdException w:name="Plain Text" w:semiHidden="1" w:unhideWhenUsed="1"/>
+    <w:lsdException w:name="E-mail Signature" w:semiHidden="1" w:unhideWhenUsed="1"/>
+    <w:lsdException w:name="HTML Top of Form" w:semiHidden="1" w:unhideWhenUsed="1"/>
+    <w:lsdException w:name="HTML Bottom of Form" w:semiHidden="1" w:unhideWhenUsed="1"/>
+    <w:lsdException w:name="Normal (Web)" w:semiHidden="1" w:unhideWhenUsed="1"/>
+    <w:lsdException w:name="HTML Acronym" w:semiHidden="1" w:unhideWhenUsed="1"/>
+    <w:lsdException w:name="HTML Address" w:semiHidden="1" w:unhideWhenUsed="1"/>
+    <w:lsdException w:name="HTML Cite" w:semiHidden="1" w:unhideWhenUsed="1"/>
+    <w:lsdException w:name="HTML Code" w:semiHidden="1" w:unhideWhenUsed="1"/>
+    <w:lsdException w:name="HTML Definition" w:semiHidden="1" w:unhideWhenUsed="1"/>
+    <w:lsdException w:name="HTML Keyboard" w:semiHidden="1" w:unhideWhenUsed="1"/>
+    <w:lsdException w:name="HTML Preformatted" w:semiHidden="1" w:unhideWhenUsed="1"/>
+    <w:lsdException w:name="HTML Sample" w:semiHidden="1" w:unhideWhenUsed="1"/>
+    <w:lsdException w:name="HTML Typewriter" w:semiHidden="1" w:unhideWhenUsed="1"/>
+    <w:lsdException w:name="HTML Variable" w:semiHidden="1" w:unhideWhenUsed="1"/>
+    <w:lsdException w:name="Normal Table" w:semiHidden="1" w:unhideWhenUsed="1"/>
+    <w:lsdException w:name="annotation subject" w:semiHidden="1" w:unhideWhenUsed="1"/>
+    <w:lsdException w:name="No List" w:semiHidden="1" w:unhideWhenUsed="1"/>
+    <w:lsdException w:name="Outline List 1" w:semiHidden="1" w:unhideWhenUsed="1"/>
+    <w:lsdException w:name="Outline List 2" w:semiHidden="1" w:unhideWhenUsed="1"/>
+    <w:lsdException w:name="Outline List 3" w:semiHidden="1" w:unhideWhenUsed="1"/>
+    <w:lsdException w:name="Table Simple 1" w:semiHidden="1" w:unhideWhenUsed="1"/>
+    <w:lsdException w:name="Table Simple 2" w:semiHidden="1" w:unhideWhenUsed="1"/>
+    <w:lsdException w:name="Table Simple 3" w:semiHidden="1" w:unhideWhenUsed="1"/>
+    <w:lsdException w:name="Table Classic 1" w:semiHidden="1" w:unhideWhenUsed="1"/>
+    <w:lsdException w:name="Table Classic 2" w:semiHidden="1" w:unhideWhenUsed="1"/>
+    <w:lsdException w:name="Table Classic 3" w:semiHidden="1" w:unhideWhenUsed="1"/>
+    <w:lsdException w:name="Table Classic 4" w:semiHidden="1" w:unhideWhenUsed="1"/>
+    <w:lsdException w:name="Table Colorful 1" w:semiHidden="1" w:unhideWhenUsed="1"/>
+    <w:lsdException w:name="Table Colorful 2" w:semiHidden="1" w:unhideWhenUsed="1"/>
+    <w:lsdException w:name="Table Colorful 3" w:semiHidden="1" w:unhideWhenUsed="1"/>
+    <w:lsdException w:name="Table Columns 1" w:semiHidden="1" w:unhideWhenUsed="1"/>
+    <w:lsdException w:name="Table Columns 2" w:semiHidden="1" w:unhideWhenUsed="1"/>
+    <w:lsdException w:name="Table Columns 3" w:semiHidden="1" w:unhideWhenUsed="1"/>
+    <w:lsdException w:name="Table Columns 4" w:semiHidden="1" w:unhideWhenUsed="1"/>
+    <w:lsdException w:name="Table Columns 5" w:semiHidden="1" w:unhideWhenUsed="1"/>
+    <w:lsdException w:name="Table Grid 1" w:semiHidden="1" w:unhideWhenUsed="1"/>
+    <w:lsdException w:name="Table Grid 2" w:semiHidden="1" w:unhideWhenUsed="1"/>
+    <w:lsdException w:name="Table Grid 3" w:semiHidden="1" w:unhideWhenUsed="1"/>
+    <w:lsdException w:name="Table Grid 4" w:semiHidden="1" w:unhideWhenUsed="1"/>
+    <w:lsdException w:name="Table Grid 5" w:semiHidden="1" w:unhideWhenUsed="1"/>
+    <w:lsdException w:name="Table Grid 6" w:semiHidden="1" w:unhideWhenUsed="1"/>
+    <w:lsdException w:name="Table Grid 7" w:semiHidden="1" w:unhideWhenUsed="1"/>
+    <w:lsdException w:name="Table Grid 8" w:semiHidden="1" w:unhideWhenUsed="1"/>
+    <w:lsdException w:name="Table List 1" w:semiHidden="1" w:unhideWhenUsed="1"/>
+    <w:lsdException w:name="Table List 2" w:semiHidden="1" w:unhideWhenUsed="1"/>
+    <w:lsdException w:name="Table List 3" w:semiHidden="1" w:unhideWhenUsed="1"/>
+    <w:lsdException w:name="Table List 4" w:semiHidden="1" w:unhideWhenUsed="1"/>
+    <w:lsdException w:name="Table List 5" w:semiHidden="1" w:unhideWhenUsed="1"/>
+    <w:lsdException w:name="Table List 6" w:semiHidden="1" w:unhideWhenUsed="1"/>
+    <w:lsdException w:name="Table List 7" w:semiHidden="1" w:unhideWhenUsed="1"/>
+    <w:lsdException w:name="Table List 8" w:semiHidden="1" w:unhideWhenUsed="1"/>
+    <w:lsdException w:name="Table 3D effects 1" w:semiHidden="1" w:unhideWhenUsed="1"/>
+    <w:lsdException w:name="Table 3D effects 2" w:semiHidden="1" w:unhideWhenUsed="1"/>
+    <w:lsdException w:name="Table 3D effects 3" w:semiHidden="1" w:unhideWhenUsed="1"/>
+    <w:lsdException w:name="Table Contemporary" w:semiHidden="1" w:unhideWhenUsed="1"/>
+    <w:lsdException w:name="Table Elegant" w:semiHidden="1" w:unhideWhenUsed="1"/>
+    <w:lsdException w:name="Table Professional" w:semiHidden="1" w:unhideWhenUsed="1"/>
+    <w:lsdException w:name="Table Subtle 1" w:semiHidden="1" w:unhideWhenUsed="1"/>
+    <w:lsdException w:name="Table Subtle 2" w:semiHidden="1" w:unhideWhenUsed="1"/>
+    <w:lsdException w:name="Table Web 1" w:semiHidden="1" w:unhideWhenUsed="1"/>
+    <w:lsdException w:name="Table Web 2" w:semiHidden="1" w:unhideWhenUsed="1"/>
+    <w:lsdException w:name="Table Web 3" w:semiHidden="1" w:unhideWhenUsed="1"/>
+    <w:lsdException w:name="Balloon Text" w:semiHidden="1" w:unhideWhenUsed="1"/>
+    <w:lsdException w:name="Table Grid" w:uiPriority="59"/>
+    <w:lsdException w:name="Table Theme" w:semiHidden="1" w:unhideWhenUsed="1"/>
+    <w:lsdException w:name="Placeholder Text" w:semiHidden="1"/>
+    <w:lsdException w:name="No Spacing" w:uiPriority="1" w:qFormat="1"/>
+    <w:lsdException w:name="Light Shading" w:uiPriority="60"/>
+    <w:lsdException w:name="Light List" w:uiPriority="61"/>
+    <w:lsdException w:name="Light Grid" w:uiPriority="62"/>
+    <w:lsdException w:name="Medium Shading 1" w:uiPriority="63"/>
+    <w:lsdException w:name="Medium Shading 2" w:uiPriority="64"/>
+    <w:lsdException w:name="Medium List 1" w:uiPriority="65"/>
+    <w:lsdException w:name="Medium List 2" w:uiPriority="66"/>
+    <w:lsdException w:name="Medium Grid 1" w:uiPriority="67"/>
+    <w:lsdException w:name="Medium Grid 2" w:uiPriority="68"/>
+    <w:lsdException w:name="Medium Grid 3" w:uiPriority="69"/>
+    <w:lsdException w:name="Dark List" w:uiPriority="70"/>
+    <w:lsdException w:name="Colorful Shading" w:uiPriority="71"/>
+    <w:lsdException w:name="Colorful List" w:uiPriority="72"/>
+    <w:lsdException w:name="Colorful Grid" w:uiPriority="73"/>
+    <w:lsdException w:name="Light Shading Accent 1" w:uiPriority="60"/>
+    <w:lsdException w:name="Light List Accent 1" w:uiPriority="61"/>
+    <w:lsdException w:name="Light Grid Accent 1" w:uiPriority="62"/>
+    <w:lsdException w:name="Medium Shading 1 Accent 1" w:uiPriority="63"/>
+    <w:lsdException w:name="Medium Shading 2 Accent 1" w:uiPriority="64"/>
+    <w:lsdException w:name="Medium List 1 Accent 1" w:uiPriority="65"/>
+    <w:lsdException w:name="Revision" w:semiHidden="1"/>
+    <w:lsdException w:name="List Paragraph" w:uiPriority="34" w:qFormat="1"/>
+    <w:lsdException w:name="Quote" w:uiPriority="29" w:qFormat="1"/>
+    <w:lsdException w:name="Intense Quote" w:uiPriority="30" w:qFormat="1"/>
+    <w:lsdException w:name="Medium List 2 Accent 1" w:uiPriority="66"/>
+    <w:lsdException w:name="Medium Grid 1 Accent 1" w:uiPriority="67"/>
+    <w:lsdException w:name="Medium Grid 2 Accent 1" w:uiPriority="68"/>
+    <w:lsdException w:name="Medium Grid 3 Accent 1" w:uiPriority="69"/>
+    <w:lsdException w:name="Dark List Accent 1" w:uiPriority="70"/>
+    <w:lsdException w:name="Colorful Shading Accent 1" w:uiPriority="71"/>
+    <w:lsdException w:name="Colorful List Accent 1" w:uiPriority="72"/>
+    <w:lsdException w:name="Colorful Grid Accent 1" w:uiPriority="73"/>
+    <w:lsdException w:name="Light Shading Accent 2" w:uiPriority="60"/>
+    <w:lsdException w:name="Light List Accent 2" w:uiPriority="61"/>
+    <w:lsdException w:name="Light Grid Accent 2" w:uiPriority="62"/>
+    <w:lsdException w:name="Medium Shading 1 Accent 2" w:uiPriority="63"/>
+    <w:lsdException w:name="Medium Shading 2 Accent 2" w:uiPriority="64"/>
+    <w:lsdException w:name="Medium List 1 Accent 2" w:uiPriority="65"/>
+    <w:lsdException w:name="Medium List 2 Accent 2" w:uiPriority="66"/>
+    <w:lsdException w:name="Medium Grid 1 Accent 2" w:uiPriority="67"/>
+    <w:lsdException w:name="Medium Grid 2 Accent 2" w:uiPriority="68"/>
+    <w:lsdException w:name="Medium Grid 3 Accent 2" w:uiPriority="69"/>
+    <w:lsdException w:name="Dark List Accent 2" w:uiPriority="70"/>
+    <w:lsdException w:name="Colorful Shading Accent 2" w:uiPriority="71"/>
+    <w:lsdException w:name="Colorful List Accent 2" w:uiPriority="72"/>
+    <w:lsdException w:name="Colorful Grid Accent 2" w:uiPriority="73"/>
+    <w:lsdException w:name="Light Shading Accent 3" w:uiPriority="60"/>
+    <w:lsdException w:name="Light List Accent 3" w:uiPriority="61"/>
+    <w:lsdException w:name="Light Grid Accent 3" w:uiPriority="62"/>
+    <w:lsdException w:name="Medium Shading 1 Accent 3" w:uiPriority="63"/>
+    <w:lsdException w:name="Medium Shading 2 Accent 3" w:uiPriority="64"/>
+    <w:lsdException w:name="Medium List 1 Accent 3" w:uiPriority="65"/>
+    <w:lsdException w:name="Medium List 2 Accent 3" w:uiPriority="66"/>
+    <w:lsdException w:name="Medium Grid 1 Accent 3" w:uiPriority="67"/>
+    <w:lsdException w:name="Medium Grid 2 Accent 3" w:uiPriority="68"/>
+    <w:lsdException w:name="Medium Grid 3 Accent 3" w:uiPriority="69"/>
+    <w:lsdException w:name="Dark List Accent 3" w:uiPriority="70"/>
+    <w:lsdException w:name="Colorful Shading Accent 3" w:uiPriority="71"/>
+    <w:lsdException w:name="Colorful List Accent 3" w:uiPriority="72"/>
+    <w:lsdException w:name="Colorful Grid Accent 3" w:uiPriority="73"/>
+    <w:lsdException w:name="Light Shading Accent 4" w:uiPriority="60"/>
+    <w:lsdException w:name="Light List Accent 4" w:uiPriority="61"/>
+    <w:lsdException w:name="Light Grid Accent 4" w:uiPriority="62"/>
+    <w:lsdException w:name="Medium Shading 1 Accent 4" w:uiPriority="63"/>
+    <w:lsdException w:name="Medium Shading 2 Accent 4" w:uiPriority="64"/>
+    <w:lsdException w:name="Medium List 1 Accent 4" w:uiPriority="65"/>
+    <w:lsdException w:name="Medium List 2 Accent 4" w:uiPriority="66"/>
+    <w:lsdException w:name="Medium Grid 1 Accent 4" w:uiPriority="67"/>
+    <w:lsdException w:name="Medium Grid 2 Accent 4" w:uiPriority="68"/>
+    <w:lsdException w:name="Medium Grid 3 Accent 4" w:uiPriority="69"/>
+    <w:lsdException w:name="Dark List Accent 4" w:uiPriority="70"/>
+    <w:lsdException w:name="Colorful Shading Accent 4" w:uiPriority="71"/>
+    <w:lsdException w:name="Colorful List Accent 4" w:uiPriority="72"/>
+    <w:lsdException w:name="Colorful Grid Accent 4" w:uiPriority="73"/>
+    <w:lsdException w:name="Light Shading Accent 5" w:uiPriority="60"/>
+    <w:lsdException w:name="Light List Accent 5" w:uiPriority="61"/>
+    <w:lsdException w:name="Light Grid Accent 5" w:uiPriority="62"/>
+    <w:lsdException w:name="Medium Shading 1 Accent 5" w:uiPriority="63"/>
+    <w:lsdException w:name="Medium Shading 2 Accent 5" w:uiPriority="64"/>
+    <w:lsdException w:name="Medium List 1 Accent 5" w:uiPriority="65"/>
+    <w:lsdException w:name="Medium List 2 Accent 5" w:uiPriority="66"/>
+    <w:lsdException w:name="Medium Grid 1 Accent 5" w:uiPriority="67"/>
+    <w:lsdException w:name="Medium Grid 2 Accent 5" w:uiPriority="68"/>
+    <w:lsdException w:name="Medium Grid 3 Accent 5" w:uiPriority="69"/>
+    <w:lsdException w:name="Dark List Accent 5" w:uiPriority="70"/>
+    <w:lsdException w:name="Colorful Shading Accent 5" w:uiPriority="71"/>
+    <w:lsdException w:name="Colorful List Accent 5" w:uiPriority="72"/>
+    <w:lsdException w:name="Colorful Grid Accent 5" w:uiPriority="73"/>
+    <w:lsdException w:name="Light Shading Accent 6" w:uiPriority="60"/>
+    <w:lsdException w:name="Light List Accent 6" w:uiPriority="61"/>
+    <w:lsdException w:name="Light Grid Accent 6" w:uiPriority="62"/>
+    <w:lsdException w:name="Medium Shading 1 Accent 6" w:uiPriority="63"/>
+    <w:lsdException w:name="Medium Shading 2 Accent 6" w:uiPriority="64"/>
+    <w:lsdException w:name="Medium List 1 Accent 6" w:uiPriority="65"/>
+    <w:lsdException w:name="Medium List 2 Accent 6" w:uiPriority="66"/>
+    <w:lsdException w:name="Medium Grid 1 Accent 6" w:uiPriority="67"/>
+    <w:lsdException w:name="Medium Grid 2 Accent 6" w:uiPriority="68"/>
+    <w:lsdException w:name="Medium Grid 3 Accent 6" w:uiPriority="69"/>
+    <w:lsdException w:name="Dark List Accent 6" w:uiPriority="70"/>
+    <w:lsdException w:name="Colorful Shading Accent 6" w:uiPriority="71"/>
+    <w:lsdException w:name="Colorful List Accent 6" w:uiPriority="72"/>
+    <w:lsdException w:name="Colorful Grid Accent 6" w:uiPriority="73"/>
+    <w:lsdException w:name="Subtle Emphasis" w:uiPriority="19" w:qFormat="1"/>
+    <w:lsdException w:name="Intense Emphasis" w:uiPriority="21" w:qFormat="1"/>
+    <w:lsdException w:name="Subtle Reference" w:uiPriority="31" w:qFormat="1"/>
+    <w:lsdException w:name="Intense Reference" w:uiPriority="32" w:qFormat="1"/>
+    <w:lsdException w:name="Book Title" w:uiPriority="33" w:qFormat="1"/>
+    <w:lsdException w:name="Bibliography" w:semiHidden="1" w:uiPriority="37" w:unhideWhenUsed="1"/>
+    <w:lsdException w:name="TOC Heading" w:semiHidden="1" w:uiPriority="39" w:unhideWhenUsed="1" w:qFormat="1"/>
+    <w:lsdException w:name="Plain Table 1" w:uiPriority="41"/>
+    <w:lsdException w:name="Plain Table 2" w:uiPriority="42"/>
+    <w:lsdException w:name="Plain Table 3" w:uiPriority="43"/>
+    <w:lsdException w:name="Plain Table 4" w:uiPriority="44"/>
+    <w:lsdException w:name="Plain Table 5" w:uiPriority="45"/>
+    <w:lsdException w:name="Grid Table Light" w:uiPriority="40"/>
+    <w:lsdException w:name="Grid Table 1 Light" w:uiPriority="46"/>
+    <w:lsdException w:name="Grid Table 2" w:uiPriority="47"/>
+    <w:lsdException w:name="Grid Table 3" w:uiPriority="48"/>
+    <w:lsdException w:name="Grid Table 4" w:uiPriority="49"/>
+    <w:lsdException w:name="Grid Table 5 Dark" w:uiPriority="50"/>
+    <w:lsdException w:name="Grid Table 6 Colorful" w:uiPriority="51"/>
+    <w:lsdException w:name="Grid Table 7 Colorful" w:uiPriority="52"/>
+    <w:lsdException w:name="Grid Table 1 Light Accent 1" w:uiPriority="46"/>
+    <w:lsdException w:name="Grid Table 2 Accent 1" w:uiPriority="47"/>
+    <w:lsdException w:name="Grid Table 3 Accent 1" w:uiPriority="48"/>
+    <w:lsdException w:name="Grid Table 4 Accent 1" w:uiPriority="49"/>
+    <w:lsdException w:name="Grid Table 5 Dark Accent 1" w:uiPriority="50"/>
+    <w:lsdException w:name="Grid Table 6 Colorful Accent 1" w:uiPriority="51"/>
+    <w:lsdException w:name="Grid Table 7 Colorful Accent 1" w:uiPriority="52"/>
+    <w:lsdException w:name="Grid Table 1 Light Accent 2" w:uiPriority="46"/>
+    <w:lsdException w:name="Grid Table 2 Accent 2" w:uiPriority="47"/>
+    <w:lsdException w:name="Grid Table 3 Accent 2" w:uiPriority="48"/>
+    <w:lsdException w:name="Grid Table 4 Accent 2" w:uiPriority="49"/>
+    <w:lsdException w:name="Grid Table 5 Dark Accent 2" w:uiPriority="50"/>
+    <w:lsdException w:name="Grid Table 6 Colorful Accent 2" w:uiPriority="51"/>
+    <w:lsdException w:name="Grid Table 7 Colorful Accent 2" w:uiPriority="52"/>
+    <w:lsdException w:name="Grid Table 1 Light Accent 3" w:uiPriority="46"/>
+    <w:lsdException w:name="Grid Table 2 Accent 3" w:uiPriority="47"/>
+    <w:lsdException w:name="Grid Table 3 Accent 3" w:uiPriority="48"/>
+    <w:lsdException w:name="Grid Table 4 Accent 3" w:uiPriority="49"/>
+    <w:lsdException w:name="Grid Table 5 Dark Accent 3" w:uiPriority="50"/>
+    <w:lsdException w:name="Grid Table 6 Colorful Accent 3" w:uiPriority="51"/>
+    <w:lsdException w:name="Grid Table 7 Colorful Accent 3" w:uiPriority="52"/>
+    <w:lsdException w:name="Grid Table 1 Light Accent 4" w:uiPriority="46"/>
+    <w:lsdException w:name="Grid Table 2 Accent 4" w:uiPriority="47"/>
+    <w:lsdException w:name="Grid Table 3 Accent 4" w:uiPriority="48"/>
+    <w:lsdException w:name="Grid Table 4 Accent 4" w:uiPriority="49"/>
+    <w:lsdException w:name="Grid Table 5 Dark Accent 4" w:uiPriority="50"/>
+    <w:lsdException w:name="Grid Table 6 Colorful Accent 4" w:uiPriority="51"/>
+    <w:lsdException w:name="Grid Table 7 Colorful Accent 4" w:uiPriority="52"/>
+    <w:lsdException w:name="Grid Table 1 Light Accent 5" w:uiPriority="46"/>
+    <w:lsdException w:name="Grid Table 2 Accent 5" w:uiPriority="47"/>
+    <w:lsdException w:name="Grid Table 3 Accent 5" w:uiPriority="48"/>
+    <w:lsdException w:name="Grid Table 4 Accent 5" w:uiPriority="49"/>
+    <w:lsdException w:name="Grid Table 5 Dark Accent 5" w:uiPriority="50"/>
+    <w:lsdException w:name="Grid Table 6 Colorful Accent 5" w:uiPriority="51"/>
+    <w:lsdException w:name="Grid Table 7 Colorful Accent 5" w:uiPriority="52"/>
+    <w:lsdException w:name="Grid Table 1 Light Accent 6" w:uiPriority="46"/>
+    <w:lsdException w:name="Grid Table 2 Accent 6" w:uiPriority="47"/>
+    <w:lsdException w:name="Grid Table 3 Accent 6" w:uiPriority="48"/>
+    <w:lsdException w:name="Grid Table 4 Accent 6" w:uiPriority="49"/>
+    <w:lsdException w:name="Grid Table 5 Dark Accent 6" w:uiPriority="50"/>
+    <w:lsdException w:name="Grid Table 6 Colorful Accent 6" w:uiPriority="51"/>
+    <w:lsdException w:name="Grid Table 7 Colorful Accent 6" w:uiPriority="52"/>
+    <w:lsdException w:name="List Table 1 Light" w:uiPriority="46"/>
+    <w:lsdException w:name="List Table 2" w:uiPriority="47"/>
+    <w:lsdException w:name="List Table 3" w:uiPriority="48"/>
+    <w:lsdException w:name="List Table 4" w:uiPriority="49"/>
+    <w:lsdException w:name="List Table 5 Dark" w:uiPriority="50"/>
+    <w:lsdException w:name="List Table 6 Colorful" w:uiPriority="51"/>
+    <w:lsdException w:name="List Table 7 Colorful" w:uiPriority="52"/>
+    <w:lsdException w:name="List Table 1 Light Accent 1" w:uiPriority="46"/>
+    <w:lsdException w:name="List Table 2 Accent 1" w:uiPriority="47"/>
+    <w:lsdException w:name="List Table 3 Accent 1" w:uiPriority="48"/>
+    <w:lsdException w:name="List Table 4 Accent 1" w:uiPriority="49"/>
+    <w:lsdException w:name="List Table 5 Dark Accent 1" w:uiPriority="50"/>
+    <w:lsdException w:name="List Table 6 Colorful Accent 1" w:uiPriority="51"/>
+    <w:lsdException w:name="List Table 7 Colorful Accent 1" w:uiPriority="52"/>
+    <w:lsdException w:name="List Table 1 Light Accent 2" w:uiPriority="46"/>
+    <w:lsdException w:name="List Table 2 Accent 2" w:uiPriority="47"/>
+    <w:lsdException w:name="List Table 3 Accent 2" w:uiPriority="48"/>
+    <w:lsdException w:name="List Table 4 Accent 2" w:uiPriority="49"/>
+    <w:lsdException w:name="List Table 5 Dark Accent 2" w:uiPriority="50"/>
+    <w:lsdException w:name="List Table 6 Colorful Accent 2" w:uiPriority="51"/>
+    <w:lsdException w:name="List Table 7 Colorful Accent 2" w:uiPriority="52"/>
+    <w:lsdException w:name="List Table 1 Light Accent 3" w:uiPriority="46"/>
+    <w:lsdException w:name="List Table 2 Accent 3" w:uiPriority="47"/>
+    <w:lsdException w:name="List Table 3 Accent 3" w:uiPriority="48"/>
+    <w:lsdException w:name="List Table 4 Accent 3" w:uiPriority="49"/>
+    <w:lsdException w:name="List Table 5 Dark Accent 3" w:uiPriority="50"/>
+    <w:lsdException w:name="List Table 6 Colorful Accent 3" w:uiPriority="51"/>
+    <w:lsdException w:name="List Table 7 Colorful Accent 3" w:uiPriority="52"/>
+    <w:lsdException w:name="List Table 1 Light Accent 4" w:uiPriority="46"/>
+    <w:lsdException w:name="List Table 2 Accent 4" w:uiPriority="47"/>
+    <w:lsdException w:name="List Table 3 Accent 4" w:uiPriority="48"/>
+    <w:lsdException w:name="List Table 4 Accent 4" w:uiPriority="49"/>
+    <w:lsdException w:name="List Table 5 Dark Accent 4" w:uiPriority="50"/>
+    <w:lsdException w:name="List Table 6 Colorful Accent 4" w:uiPriority="51"/>
+    <w:lsdException w:name="List Table 7 Colorful Accent 4" w:uiPriority="52"/>
+    <w:lsdException w:name="List Table 1 Light Accent 5" w:uiPriority="46"/>
+    <w:lsdException w:name="List Table 2 Accent 5" w:uiPriority="47"/>
+    <w:lsdException w:name="List Table 3 Accent 5" w:uiPriority="48"/>
+    <w:lsdException w:name="List Table 4 Accent 5" w:uiPriority="49"/>
+    <w:lsdException w:name="List Table 5 Dark Accent 5" w:uiPriority="50"/>
+    <w:lsdException w:name="List Table 6 Colorful Accent 5" w:uiPriority="51"/>
+    <w:lsdException w:name="List Table 7 Colorful Accent 5" w:uiPriority="52"/>
+    <w:lsdException w:name="List Table 1 Light Accent 6" w:uiPriority="46"/>
+    <w:lsdException w:name="List Table 2 Accent 6" w:uiPriority="47"/>
+    <w:lsdException w:name="List Table 3 Accent 6" w:uiPriority="48"/>
+    <w:lsdException w:name="List Table 4 Accent 6" w:uiPriority="49"/>
+    <w:lsdException w:name="List Table 5 Dark Accent 6" w:uiPriority="50"/>
+    <w:lsdException w:name="List Table 6 Colorful Accent 6" w:uiPriority="51"/>
+    <w:lsdException w:name="List Table 7 Colorful Accent 6" w:uiPriority="52"/>
+    <w:lsdException w:name="Mention" w:semiHidden="1" w:unhideWhenUsed="1"/>
+    <w:lsdException w:name="Smart Hyperlink" w:semiHidden="1" w:unhideWhenUsed="1"/>
+    <w:lsdException w:name="Hashtag" w:semiHidden="1" w:unhideWhenUsed="1"/>
+    <w:lsdException w:name="Unresolved Mention" w:semiHidden="1" w:unhideWhenUsed="1"/>
   </w:latentStyles>
   <w:style w:type="paragraph" w:default="1" w:styleId="Normal">
     <w:name w:val="Normal"/>

</xml_diff>